<commit_message>
Added standard table style
</commit_message>
<xml_diff>
--- a/inst/rmarkdown/templates/weekly_surveillance_report_template.docx
+++ b/inst/rmarkdown/templates/weekly_surveillance_report_template.docx
@@ -6,10 +6,8 @@
       <w:pPr>
         <w:pStyle w:val="Title"/>
       </w:pPr>
-      <w:bookmarkStart w:id="0" w:name="_GoBack"/>
-      <w:bookmarkEnd w:id="0"/>
       <w:r>
-        <w:t>19 November 2019</w:t>
+        <w:t>19 January 2020</w:t>
       </w:r>
     </w:p>
     <w:p>
@@ -21,8 +19,8 @@
       <w:pPr>
         <w:pStyle w:val="Heading1"/>
       </w:pPr>
-      <w:bookmarkStart w:id="1" w:name="key-messages"/>
-      <w:bookmarkEnd w:id="1"/>
+      <w:bookmarkStart w:id="0" w:name="key-messages"/>
+      <w:bookmarkEnd w:id="0"/>
       <w:r>
         <w:t>Key messages</w:t>
       </w:r>
@@ -31,10 +29,13 @@
       <w:pPr>
         <w:numPr>
           <w:ilvl w:val="0"/>
-          <w:numId w:val="29"/>
+          <w:numId w:val="37"/>
         </w:numPr>
       </w:pPr>
       <w:r>
+        <w:rPr>
+          <w:b/>
+        </w:rPr>
         <w:t>Overall, number of cases for the most of IDSR diseases decreased this week.</w:t>
       </w:r>
     </w:p>
@@ -42,10 +43,13 @@
       <w:pPr>
         <w:numPr>
           <w:ilvl w:val="0"/>
-          <w:numId w:val="29"/>
+          <w:numId w:val="37"/>
         </w:numPr>
       </w:pPr>
       <w:r>
+        <w:rPr>
+          <w:b/>
+        </w:rPr>
         <w:t>Two cases of Measles has been reported from Killa Abdullah, Balochistan while one from ICT, Islamabad in last week.</w:t>
       </w:r>
     </w:p>
@@ -53,24 +57,27 @@
       <w:pPr>
         <w:numPr>
           <w:ilvl w:val="0"/>
-          <w:numId w:val="29"/>
+          <w:numId w:val="37"/>
         </w:numPr>
       </w:pPr>
       <w:r>
-        <w:t>ARI and ILI cases from all reporting sites remained</w:t>
-      </w:r>
-      <w:r>
-        <w:t xml:space="preserve"> at lower side. However, Mirpur-AJK reported 06 SARI cases last week.</w:t>
+        <w:rPr>
+          <w:b/>
+        </w:rPr>
+        <w:t>ARI and ILI cases from all reporting sites remained at lower side. However, Mirpur-AJK reported 06 SARI cases last week.</w:t>
       </w:r>
     </w:p>
     <w:p>
       <w:pPr>
         <w:numPr>
           <w:ilvl w:val="0"/>
-          <w:numId w:val="29"/>
+          <w:numId w:val="37"/>
         </w:numPr>
       </w:pPr>
       <w:r>
+        <w:rPr>
+          <w:b/>
+        </w:rPr>
         <w:t>Despite of overall drop in temperature across country, diarrhoeal cases among both age groups are being reported from all IDSR sites, predominantly from drought districts.</w:t>
       </w:r>
     </w:p>
@@ -78,29 +85,458 @@
       <w:pPr>
         <w:numPr>
           <w:ilvl w:val="0"/>
-          <w:numId w:val="29"/>
+          <w:numId w:val="37"/>
         </w:numPr>
       </w:pPr>
       <w:r>
-        <w:t>For the past 0</w:t>
-      </w:r>
-      <w:r>
-        <w:t>4 weeks, we are receiving Diphtheria alerts from districts of Balochistan, last week 04 new diphtheria cases reported from Killa Abdullah.</w:t>
+        <w:rPr>
+          <w:b/>
+        </w:rPr>
+        <w:t>For the past 04 weeks, we are receiving Diphtheria alerts from districts of Balochistan, last week 04 new diphtheria cases reported from Killa Abdullah.</w:t>
       </w:r>
     </w:p>
     <w:p>
       <w:pPr>
         <w:pStyle w:val="Heading1"/>
       </w:pPr>
-      <w:bookmarkStart w:id="2" w:name="integrated-disease-surveillance-and-resp"/>
-      <w:bookmarkEnd w:id="2"/>
+      <w:bookmarkStart w:id="1" w:name="integrated-disease-surveillance-and-resp"/>
+      <w:bookmarkEnd w:id="1"/>
       <w:r>
         <w:t>Integrated Disease Surveillance and Response (IDSR) Sites</w:t>
       </w:r>
     </w:p>
+    <w:tbl>
+      <w:tblPr>
+        <w:tblStyle w:val="Table"/>
+        <w:tblW w:w="0" w:type="pct"/>
+        <w:tblLook w:val="07E0" w:firstRow="1" w:lastRow="1" w:firstColumn="1" w:lastColumn="1" w:noHBand="1" w:noVBand="1"/>
+      </w:tblPr>
+      <w:tblGrid>
+        <w:gridCol w:w="2416"/>
+        <w:gridCol w:w="1323"/>
+        <w:gridCol w:w="2483"/>
+        <w:gridCol w:w="1901"/>
+      </w:tblGrid>
+      <w:tr>
+        <w:trPr>
+          <w:cnfStyle w:val="100000000000" w:firstRow="1" w:lastRow="0" w:firstColumn="0" w:lastColumn="0" w:oddVBand="0" w:evenVBand="0" w:oddHBand="0" w:evenHBand="0" w:firstRowFirstColumn="0" w:firstRowLastColumn="0" w:lastRowFirstColumn="0" w:lastRowLastColumn="0"/>
+        </w:trPr>
+        <w:tc>
+          <w:tcPr>
+            <w:tcW w:w="0" w:type="auto"/>
+          </w:tcPr>
+          <w:p>
+            <w:bookmarkStart w:id="2" w:name="_GoBack"/>
+            <w:r>
+              <w:t>Province</w:t>
+            </w:r>
+          </w:p>
+        </w:tc>
+        <w:tc>
+          <w:tcPr>
+            <w:tcW w:w="0" w:type="auto"/>
+          </w:tcPr>
+          <w:p>
+            <w:r>
+              <w:t>Districts</w:t>
+            </w:r>
+          </w:p>
+        </w:tc>
+        <w:tc>
+          <w:tcPr>
+            <w:tcW w:w="0" w:type="auto"/>
+          </w:tcPr>
+          <w:p>
+            <w:r>
+              <w:t>Reporting Sites (ARS/Total)</w:t>
+            </w:r>
+          </w:p>
+        </w:tc>
+        <w:tc>
+          <w:tcPr>
+            <w:tcW w:w="0" w:type="auto"/>
+          </w:tcPr>
+          <w:p>
+            <w:r>
+              <w:t>Total Reported Sites</w:t>
+            </w:r>
+          </w:p>
+        </w:tc>
+      </w:tr>
+      <w:tr>
+        <w:tc>
+          <w:tcPr>
+            <w:tcW w:w="0" w:type="auto"/>
+          </w:tcPr>
+          <w:p>
+            <w:r>
+              <w:t>Khyber Pakhtunkhwa</w:t>
+            </w:r>
+          </w:p>
+        </w:tc>
+        <w:tc>
+          <w:tcPr>
+            <w:tcW w:w="0" w:type="auto"/>
+          </w:tcPr>
+          <w:p>
+            <w:r>
+              <w:t>Haripur</w:t>
+            </w:r>
+          </w:p>
+        </w:tc>
+        <w:tc>
+          <w:tcPr>
+            <w:tcW w:w="0" w:type="auto"/>
+          </w:tcPr>
+          <w:p>
+            <w:r>
+              <w:t>NA</w:t>
+            </w:r>
+          </w:p>
+        </w:tc>
+        <w:tc>
+          <w:tcPr>
+            <w:tcW w:w="0" w:type="auto"/>
+          </w:tcPr>
+          <w:p>
+            <w:r>
+              <w:t>NA</w:t>
+            </w:r>
+          </w:p>
+        </w:tc>
+      </w:tr>
+      <w:tr>
+        <w:tc>
+          <w:tcPr>
+            <w:tcW w:w="0" w:type="auto"/>
+          </w:tcPr>
+          <w:p/>
+        </w:tc>
+        <w:tc>
+          <w:tcPr>
+            <w:tcW w:w="0" w:type="auto"/>
+          </w:tcPr>
+          <w:p>
+            <w:r>
+              <w:t>Lakki Marwat</w:t>
+            </w:r>
+          </w:p>
+        </w:tc>
+        <w:tc>
+          <w:tcPr>
+            <w:tcW w:w="0" w:type="auto"/>
+          </w:tcPr>
+          <w:p>
+            <w:r>
+              <w:t>NA</w:t>
+            </w:r>
+          </w:p>
+        </w:tc>
+        <w:tc>
+          <w:tcPr>
+            <w:tcW w:w="0" w:type="auto"/>
+          </w:tcPr>
+          <w:p>
+            <w:r>
+              <w:t>NA</w:t>
+            </w:r>
+          </w:p>
+        </w:tc>
+      </w:tr>
+      <w:tr>
+        <w:tc>
+          <w:tcPr>
+            <w:tcW w:w="0" w:type="auto"/>
+          </w:tcPr>
+          <w:p>
+            <w:r>
+              <w:t>Azad Jammu Kashmir</w:t>
+            </w:r>
+          </w:p>
+        </w:tc>
+        <w:tc>
+          <w:tcPr>
+            <w:tcW w:w="0" w:type="auto"/>
+          </w:tcPr>
+          <w:p>
+            <w:r>
+              <w:t>Mirpur</w:t>
+            </w:r>
+          </w:p>
+        </w:tc>
+        <w:tc>
+          <w:tcPr>
+            <w:tcW w:w="0" w:type="auto"/>
+          </w:tcPr>
+          <w:p>
+            <w:r>
+              <w:t>NA</w:t>
+            </w:r>
+          </w:p>
+        </w:tc>
+        <w:tc>
+          <w:tcPr>
+            <w:tcW w:w="0" w:type="auto"/>
+          </w:tcPr>
+          <w:p>
+            <w:r>
+              <w:t>NA</w:t>
+            </w:r>
+          </w:p>
+        </w:tc>
+      </w:tr>
+      <w:tr>
+        <w:tc>
+          <w:tcPr>
+            <w:tcW w:w="0" w:type="auto"/>
+          </w:tcPr>
+          <w:p>
+            <w:r>
+              <w:t>Islamabad Capital Territory</w:t>
+            </w:r>
+          </w:p>
+        </w:tc>
+        <w:tc>
+          <w:tcPr>
+            <w:tcW w:w="0" w:type="auto"/>
+          </w:tcPr>
+          <w:p>
+            <w:r>
+              <w:t>Islamabad</w:t>
+            </w:r>
+          </w:p>
+        </w:tc>
+        <w:tc>
+          <w:tcPr>
+            <w:tcW w:w="0" w:type="auto"/>
+          </w:tcPr>
+          <w:p>
+            <w:r>
+              <w:t>NA</w:t>
+            </w:r>
+          </w:p>
+        </w:tc>
+        <w:tc>
+          <w:tcPr>
+            <w:tcW w:w="0" w:type="auto"/>
+          </w:tcPr>
+          <w:p>
+            <w:r>
+              <w:t>NA</w:t>
+            </w:r>
+          </w:p>
+        </w:tc>
+      </w:tr>
+      <w:tr>
+        <w:tc>
+          <w:tcPr>
+            <w:tcW w:w="0" w:type="auto"/>
+          </w:tcPr>
+          <w:p>
+            <w:r>
+              <w:t>Baluchistan</w:t>
+            </w:r>
+          </w:p>
+        </w:tc>
+        <w:tc>
+          <w:tcPr>
+            <w:tcW w:w="0" w:type="auto"/>
+          </w:tcPr>
+          <w:p>
+            <w:r>
+              <w:t>Gwadar</w:t>
+            </w:r>
+          </w:p>
+        </w:tc>
+        <w:tc>
+          <w:tcPr>
+            <w:tcW w:w="0" w:type="auto"/>
+          </w:tcPr>
+          <w:p>
+            <w:r>
+              <w:t>NA</w:t>
+            </w:r>
+          </w:p>
+        </w:tc>
+        <w:tc>
+          <w:tcPr>
+            <w:tcW w:w="0" w:type="auto"/>
+          </w:tcPr>
+          <w:p>
+            <w:r>
+              <w:t>NA</w:t>
+            </w:r>
+          </w:p>
+        </w:tc>
+      </w:tr>
+      <w:tr>
+        <w:tc>
+          <w:tcPr>
+            <w:tcW w:w="0" w:type="auto"/>
+          </w:tcPr>
+          <w:p/>
+        </w:tc>
+        <w:tc>
+          <w:tcPr>
+            <w:tcW w:w="0" w:type="auto"/>
+          </w:tcPr>
+          <w:p>
+            <w:r>
+              <w:t>Kech</w:t>
+            </w:r>
+          </w:p>
+        </w:tc>
+        <w:tc>
+          <w:tcPr>
+            <w:tcW w:w="0" w:type="auto"/>
+          </w:tcPr>
+          <w:p>
+            <w:r>
+              <w:t>NA</w:t>
+            </w:r>
+          </w:p>
+        </w:tc>
+        <w:tc>
+          <w:tcPr>
+            <w:tcW w:w="0" w:type="auto"/>
+          </w:tcPr>
+          <w:p>
+            <w:r>
+              <w:t>NA</w:t>
+            </w:r>
+          </w:p>
+        </w:tc>
+      </w:tr>
+      <w:tr>
+        <w:tc>
+          <w:tcPr>
+            <w:tcW w:w="0" w:type="auto"/>
+          </w:tcPr>
+          <w:p/>
+        </w:tc>
+        <w:tc>
+          <w:tcPr>
+            <w:tcW w:w="0" w:type="auto"/>
+          </w:tcPr>
+          <w:p>
+            <w:r>
+              <w:t>Killa Abdullah</w:t>
+            </w:r>
+          </w:p>
+        </w:tc>
+        <w:tc>
+          <w:tcPr>
+            <w:tcW w:w="0" w:type="auto"/>
+          </w:tcPr>
+          <w:p>
+            <w:r>
+              <w:t>NA</w:t>
+            </w:r>
+          </w:p>
+        </w:tc>
+        <w:tc>
+          <w:tcPr>
+            <w:tcW w:w="0" w:type="auto"/>
+          </w:tcPr>
+          <w:p>
+            <w:r>
+              <w:t>NA</w:t>
+            </w:r>
+          </w:p>
+        </w:tc>
+      </w:tr>
+      <w:tr>
+        <w:tc>
+          <w:tcPr>
+            <w:tcW w:w="0" w:type="auto"/>
+          </w:tcPr>
+          <w:p>
+            <w:r>
+              <w:t>Gilgit</w:t>
+            </w:r>
+          </w:p>
+        </w:tc>
+        <w:tc>
+          <w:tcPr>
+            <w:tcW w:w="0" w:type="auto"/>
+          </w:tcPr>
+          <w:p>
+            <w:r>
+              <w:t>Hunza</w:t>
+            </w:r>
+          </w:p>
+        </w:tc>
+        <w:tc>
+          <w:tcPr>
+            <w:tcW w:w="0" w:type="auto"/>
+          </w:tcPr>
+          <w:p>
+            <w:r>
+              <w:t>NA</w:t>
+            </w:r>
+          </w:p>
+        </w:tc>
+        <w:tc>
+          <w:tcPr>
+            <w:tcW w:w="0" w:type="auto"/>
+          </w:tcPr>
+          <w:p>
+            <w:r>
+              <w:t>NA</w:t>
+            </w:r>
+          </w:p>
+        </w:tc>
+      </w:tr>
+      <w:tr>
+        <w:tc>
+          <w:tcPr>
+            <w:tcW w:w="0" w:type="auto"/>
+          </w:tcPr>
+          <w:p>
+            <w:r>
+              <w:t>Sindh</w:t>
+            </w:r>
+          </w:p>
+        </w:tc>
+        <w:tc>
+          <w:tcPr>
+            <w:tcW w:w="0" w:type="auto"/>
+          </w:tcPr>
+          <w:p>
+            <w:r>
+              <w:t>Hyderabad</w:t>
+            </w:r>
+          </w:p>
+        </w:tc>
+        <w:tc>
+          <w:tcPr>
+            <w:tcW w:w="0" w:type="auto"/>
+          </w:tcPr>
+          <w:p>
+            <w:r>
+              <w:t>NA</w:t>
+            </w:r>
+          </w:p>
+        </w:tc>
+        <w:tc>
+          <w:tcPr>
+            <w:tcW w:w="0" w:type="auto"/>
+          </w:tcPr>
+          <w:p>
+            <w:r>
+              <w:t>NA</w:t>
+            </w:r>
+          </w:p>
+        </w:tc>
+      </w:tr>
+    </w:tbl>
+    <w:bookmarkEnd w:id="2"/>
     <w:p>
+      <w:pPr>
+        <w:pStyle w:val="BodyText"/>
+      </w:pPr>
       <w:r>
-        <w:t>Table to go here</w:t>
+        <w:t>Table 1. ARS (Agreed Reporting Sites)</w:t>
       </w:r>
     </w:p>
     <w:p>
@@ -115,10 +551,7 @@
     </w:p>
     <w:p>
       <w:r>
-        <w:t>The National Instit</w:t>
-      </w:r>
-      <w:r>
-        <w:t>ute of Health, Emergency Operation Center (EOC) has been activated since 16th September 2019 to monitor the disease situation. A daily situation report is being disseminated to federal and provincial health departments.</w:t>
+        <w:t>The National Institute of Health, Emergency Operation Center (EOC) has been activated since 16th September 2019 to monitor the disease situation. A daily situation report is being disseminated to federal and provincial health departments.</w:t>
       </w:r>
     </w:p>
     <w:p>
@@ -126,10 +559,7 @@
         <w:pStyle w:val="BodyText"/>
       </w:pPr>
       <w:r>
-        <w:t>The Seasonal Awareness &amp; Alert Lette</w:t>
-      </w:r>
-      <w:r>
-        <w:t xml:space="preserve">r (SAAL) and Advisory on Prevention and Control of Dengue has been widely disseminated and made available at NIH website: </w:t>
+        <w:t xml:space="preserve">The Seasonal Awareness &amp; Alert Letter (SAAL) and Advisory on Prevention and Control of Dengue has been widely disseminated and made available at NIH website: </w:t>
       </w:r>
       <w:hyperlink r:id="rId7">
         <w:r>
@@ -137,10 +567,7 @@
         </w:r>
       </w:hyperlink>
       <w:r>
-        <w:t xml:space="preserve"> along with IEC material. The National Guidelines for Dengue Vectors Control in Pakist</w:t>
-      </w:r>
-      <w:r>
-        <w:t xml:space="preserve">an are also available at Directorate of Malaria Control. Website </w:t>
+        <w:t xml:space="preserve"> along with IEC material. The National Guidelines for Dengue Vectors Control in Pakistan are also available at Directorate of Malaria Control. Website </w:t>
       </w:r>
       <w:hyperlink r:id="rId8">
         <w:r>
@@ -152,6 +579,327 @@
       </w:r>
     </w:p>
     <w:p>
+      <w:r>
+        <w:rPr>
+          <w:noProof/>
+        </w:rPr>
+        <w:lastRenderedPageBreak/>
+        <w:drawing>
+          <wp:inline distT="0" distB="0" distL="0" distR="0">
+            <wp:extent cx="7366000" cy="3348181"/>
+            <wp:effectExtent l="0" t="0" r="0" b="0"/>
+            <wp:docPr id="1" name="Picture" descr="Figure 1. IDSR priority diseases reported during last 4 weeks from reporting districts of Pakistan"/>
+            <wp:cNvGraphicFramePr/>
+            <a:graphic xmlns:a="http://schemas.openxmlformats.org/drawingml/2006/main">
+              <a:graphicData uri="http://schemas.openxmlformats.org/drawingml/2006/picture">
+                <pic:pic xmlns:pic="http://schemas.openxmlformats.org/drawingml/2006/picture">
+                  <pic:nvPicPr>
+                    <pic:cNvPr id="0" name="Picture" descr="figs/fig1plot.png"/>
+                    <pic:cNvPicPr>
+                      <a:picLocks noChangeAspect="1" noChangeArrowheads="1"/>
+                    </pic:cNvPicPr>
+                  </pic:nvPicPr>
+                  <pic:blipFill>
+                    <a:blip r:embed="rId9"/>
+                    <a:stretch>
+                      <a:fillRect/>
+                    </a:stretch>
+                  </pic:blipFill>
+                  <pic:spPr bwMode="auto">
+                    <a:xfrm>
+                      <a:off x="0" y="0"/>
+                      <a:ext cx="7366000" cy="3348181"/>
+                    </a:xfrm>
+                    <a:prstGeom prst="rect">
+                      <a:avLst/>
+                    </a:prstGeom>
+                    <a:noFill/>
+                    <a:ln w="9525">
+                      <a:noFill/>
+                      <a:headEnd/>
+                      <a:tailEnd/>
+                    </a:ln>
+                  </pic:spPr>
+                </pic:pic>
+              </a:graphicData>
+            </a:graphic>
+          </wp:inline>
+        </w:drawing>
+      </w:r>
+    </w:p>
+    <w:p>
+      <w:r>
+        <w:t>Figure 1. IDSR priority diseases reported during last 4 weeks from reporting districts of Pakistan</w:t>
+      </w:r>
+    </w:p>
+    <w:p>
+      <w:r>
+        <w:rPr>
+          <w:noProof/>
+        </w:rPr>
+        <w:drawing>
+          <wp:inline distT="0" distB="0" distL="0" distR="0">
+            <wp:extent cx="7366000" cy="3348181"/>
+            <wp:effectExtent l="0" t="0" r="0" b="0"/>
+            <wp:docPr id="2" name="Picture" descr="Figure 1. IDSR priority diseases reported during last 4 weeks from reporting districts of Pakistan"/>
+            <wp:cNvGraphicFramePr/>
+            <a:graphic xmlns:a="http://schemas.openxmlformats.org/drawingml/2006/main">
+              <a:graphicData uri="http://schemas.openxmlformats.org/drawingml/2006/picture">
+                <pic:pic xmlns:pic="http://schemas.openxmlformats.org/drawingml/2006/picture">
+                  <pic:nvPicPr>
+                    <pic:cNvPr id="0" name="Picture" descr="figs/fig1plot.png"/>
+                    <pic:cNvPicPr>
+                      <a:picLocks noChangeAspect="1" noChangeArrowheads="1"/>
+                    </pic:cNvPicPr>
+                  </pic:nvPicPr>
+                  <pic:blipFill>
+                    <a:blip r:embed="rId9"/>
+                    <a:stretch>
+                      <a:fillRect/>
+                    </a:stretch>
+                  </pic:blipFill>
+                  <pic:spPr bwMode="auto">
+                    <a:xfrm>
+                      <a:off x="0" y="0"/>
+                      <a:ext cx="7366000" cy="3348181"/>
+                    </a:xfrm>
+                    <a:prstGeom prst="rect">
+                      <a:avLst/>
+                    </a:prstGeom>
+                    <a:noFill/>
+                    <a:ln w="9525">
+                      <a:noFill/>
+                      <a:headEnd/>
+                      <a:tailEnd/>
+                    </a:ln>
+                  </pic:spPr>
+                </pic:pic>
+              </a:graphicData>
+            </a:graphic>
+          </wp:inline>
+        </w:drawing>
+      </w:r>
+    </w:p>
+    <w:p>
+      <w:r>
+        <w:t>Figure 2. IDSR priority diseases reported during last 12 weeks from reporting districts of Pakistan</w:t>
+      </w:r>
+    </w:p>
+    <w:p>
+      <w:r>
+        <w:rPr>
+          <w:noProof/>
+        </w:rPr>
+        <w:lastRenderedPageBreak/>
+        <w:drawing>
+          <wp:inline distT="0" distB="0" distL="0" distR="0">
+            <wp:extent cx="7366000" cy="3348181"/>
+            <wp:effectExtent l="0" t="0" r="0" b="0"/>
+            <wp:docPr id="3" name="Picture" descr="Figure 3. IDSR priority diseases reported from Azad Jammu and Kashmir (Mirpur) during last 4 weeks"/>
+            <wp:cNvGraphicFramePr/>
+            <a:graphic xmlns:a="http://schemas.openxmlformats.org/drawingml/2006/main">
+              <a:graphicData uri="http://schemas.openxmlformats.org/drawingml/2006/picture">
+                <pic:pic xmlns:pic="http://schemas.openxmlformats.org/drawingml/2006/picture">
+                  <pic:nvPicPr>
+                    <pic:cNvPr id="0" name="Picture" descr="figs/fig3plot.png"/>
+                    <pic:cNvPicPr>
+                      <a:picLocks noChangeAspect="1" noChangeArrowheads="1"/>
+                    </pic:cNvPicPr>
+                  </pic:nvPicPr>
+                  <pic:blipFill>
+                    <a:blip r:embed="rId10"/>
+                    <a:stretch>
+                      <a:fillRect/>
+                    </a:stretch>
+                  </pic:blipFill>
+                  <pic:spPr bwMode="auto">
+                    <a:xfrm>
+                      <a:off x="0" y="0"/>
+                      <a:ext cx="7366000" cy="3348181"/>
+                    </a:xfrm>
+                    <a:prstGeom prst="rect">
+                      <a:avLst/>
+                    </a:prstGeom>
+                    <a:noFill/>
+                    <a:ln w="9525">
+                      <a:noFill/>
+                      <a:headEnd/>
+                      <a:tailEnd/>
+                    </a:ln>
+                  </pic:spPr>
+                </pic:pic>
+              </a:graphicData>
+            </a:graphic>
+          </wp:inline>
+        </w:drawing>
+      </w:r>
+    </w:p>
+    <w:p>
+      <w:r>
+        <w:t>Figure 3. IDSR priority diseases reported from Azad Jammu and Kashmir (Mirpur) during last 4 weeks</w:t>
+      </w:r>
+    </w:p>
+    <w:p>
+      <w:r>
+        <w:rPr>
+          <w:noProof/>
+        </w:rPr>
+        <w:drawing>
+          <wp:inline distT="0" distB="0" distL="0" distR="0">
+            <wp:extent cx="7366000" cy="3348181"/>
+            <wp:effectExtent l="0" t="0" r="0" b="0"/>
+            <wp:docPr id="4" name="Picture" descr="Figure 4: IDSR priority diseases reported from Balochistan (Gwadar, Kech and Killa Abdullah) during last 4 weeks"/>
+            <wp:cNvGraphicFramePr/>
+            <a:graphic xmlns:a="http://schemas.openxmlformats.org/drawingml/2006/main">
+              <a:graphicData uri="http://schemas.openxmlformats.org/drawingml/2006/picture">
+                <pic:pic xmlns:pic="http://schemas.openxmlformats.org/drawingml/2006/picture">
+                  <pic:nvPicPr>
+                    <pic:cNvPr id="0" name="Picture" descr="figs/fig4plot.png"/>
+                    <pic:cNvPicPr>
+                      <a:picLocks noChangeAspect="1" noChangeArrowheads="1"/>
+                    </pic:cNvPicPr>
+                  </pic:nvPicPr>
+                  <pic:blipFill>
+                    <a:blip r:embed="rId11"/>
+                    <a:stretch>
+                      <a:fillRect/>
+                    </a:stretch>
+                  </pic:blipFill>
+                  <pic:spPr bwMode="auto">
+                    <a:xfrm>
+                      <a:off x="0" y="0"/>
+                      <a:ext cx="7366000" cy="3348181"/>
+                    </a:xfrm>
+                    <a:prstGeom prst="rect">
+                      <a:avLst/>
+                    </a:prstGeom>
+                    <a:noFill/>
+                    <a:ln w="9525">
+                      <a:noFill/>
+                      <a:headEnd/>
+                      <a:tailEnd/>
+                    </a:ln>
+                  </pic:spPr>
+                </pic:pic>
+              </a:graphicData>
+            </a:graphic>
+          </wp:inline>
+        </w:drawing>
+      </w:r>
+    </w:p>
+    <w:p>
+      <w:r>
+        <w:t>Figure 4: IDSR priority diseases reported from Balochistan (Gwadar, Kech and Killa Abdullah) during last 4 weeks</w:t>
+      </w:r>
+    </w:p>
+    <w:p>
+      <w:r>
+        <w:rPr>
+          <w:noProof/>
+        </w:rPr>
+        <w:lastRenderedPageBreak/>
+        <w:drawing>
+          <wp:inline distT="0" distB="0" distL="0" distR="0">
+            <wp:extent cx="7366000" cy="3348181"/>
+            <wp:effectExtent l="0" t="0" r="0" b="0"/>
+            <wp:docPr id="5" name="Picture" descr="Figure 5: IDSR priority diseases reported from Khyber Pakhtunkhwa (Haripur and Lakki Marwat) during last 4 weeks"/>
+            <wp:cNvGraphicFramePr/>
+            <a:graphic xmlns:a="http://schemas.openxmlformats.org/drawingml/2006/main">
+              <a:graphicData uri="http://schemas.openxmlformats.org/drawingml/2006/picture">
+                <pic:pic xmlns:pic="http://schemas.openxmlformats.org/drawingml/2006/picture">
+                  <pic:nvPicPr>
+                    <pic:cNvPr id="0" name="Picture" descr="figs/fig5plot.png"/>
+                    <pic:cNvPicPr>
+                      <a:picLocks noChangeAspect="1" noChangeArrowheads="1"/>
+                    </pic:cNvPicPr>
+                  </pic:nvPicPr>
+                  <pic:blipFill>
+                    <a:blip r:embed="rId12"/>
+                    <a:stretch>
+                      <a:fillRect/>
+                    </a:stretch>
+                  </pic:blipFill>
+                  <pic:spPr bwMode="auto">
+                    <a:xfrm>
+                      <a:off x="0" y="0"/>
+                      <a:ext cx="7366000" cy="3348181"/>
+                    </a:xfrm>
+                    <a:prstGeom prst="rect">
+                      <a:avLst/>
+                    </a:prstGeom>
+                    <a:noFill/>
+                    <a:ln w="9525">
+                      <a:noFill/>
+                      <a:headEnd/>
+                      <a:tailEnd/>
+                    </a:ln>
+                  </pic:spPr>
+                </pic:pic>
+              </a:graphicData>
+            </a:graphic>
+          </wp:inline>
+        </w:drawing>
+      </w:r>
+    </w:p>
+    <w:p>
+      <w:r>
+        <w:t>Figure 5: IDSR priority diseases reported from Khyber Pakhtunkhwa (Haripur and Lakki Marwat) during last 4 weeks</w:t>
+      </w:r>
+    </w:p>
+    <w:p>
+      <w:r>
+        <w:rPr>
+          <w:noProof/>
+        </w:rPr>
+        <w:drawing>
+          <wp:inline distT="0" distB="0" distL="0" distR="0">
+            <wp:extent cx="7366000" cy="3348181"/>
+            <wp:effectExtent l="0" t="0" r="0" b="0"/>
+            <wp:docPr id="6" name="Picture" descr="Figure 6: IDSR priority diseases reported from Islamabad (ICT HF) during last 4 weeks"/>
+            <wp:cNvGraphicFramePr/>
+            <a:graphic xmlns:a="http://schemas.openxmlformats.org/drawingml/2006/main">
+              <a:graphicData uri="http://schemas.openxmlformats.org/drawingml/2006/picture">
+                <pic:pic xmlns:pic="http://schemas.openxmlformats.org/drawingml/2006/picture">
+                  <pic:nvPicPr>
+                    <pic:cNvPr id="0" name="Picture" descr="figs/fig6plot.png"/>
+                    <pic:cNvPicPr>
+                      <a:picLocks noChangeAspect="1" noChangeArrowheads="1"/>
+                    </pic:cNvPicPr>
+                  </pic:nvPicPr>
+                  <pic:blipFill>
+                    <a:blip r:embed="rId13"/>
+                    <a:stretch>
+                      <a:fillRect/>
+                    </a:stretch>
+                  </pic:blipFill>
+                  <pic:spPr bwMode="auto">
+                    <a:xfrm>
+                      <a:off x="0" y="0"/>
+                      <a:ext cx="7366000" cy="3348181"/>
+                    </a:xfrm>
+                    <a:prstGeom prst="rect">
+                      <a:avLst/>
+                    </a:prstGeom>
+                    <a:noFill/>
+                    <a:ln w="9525">
+                      <a:noFill/>
+                      <a:headEnd/>
+                      <a:tailEnd/>
+                    </a:ln>
+                  </pic:spPr>
+                </pic:pic>
+              </a:graphicData>
+            </a:graphic>
+          </wp:inline>
+        </w:drawing>
+      </w:r>
+    </w:p>
+    <w:p>
+      <w:r>
+        <w:t>Figure 6: IDSR priority diseases reported from Islamabad (ICT HF) during last 4 weeks</w:t>
+      </w:r>
+    </w:p>
+    <w:p>
       <w:pPr>
         <w:pStyle w:val="Heading1"/>
       </w:pPr>
@@ -163,16 +911,11 @@
     </w:p>
     <w:p>
       <w:r>
-        <w:t xml:space="preserve">As part of IHR </w:t>
+        <w:t xml:space="preserve">As part of IHR monitoring framework, Joint External Evaluation (JEE) was conducted in 2016, which recommended establishing disease surveillance and response mechanism in Pakistan as an essential core capacity. Accordingly, an Integrated Disease Surveillance and Response (IDSR) system was developed and has been initially rolled out to one district from every province/regions. KP and AJK are sending data on regular basis. Three drought affected districts from Balochistan and two from Sindh have also been included in the IDSR System. All three districts of Balochistan are sharing data on weekly basis and analyzed using DHIS-2 platform. And other districts will come on board as the </w:t>
       </w:r>
       <w:r>
-        <w:t xml:space="preserve">monitoring framework, Joint External Evaluation (JEE) was conducted in 2016, which recommended establishing disease surveillance and response mechanism in Pakistan as an essential core capacity. Accordingly, an Integrated Disease Surveillance and Response </w:t>
-      </w:r>
-      <w:r>
-        <w:t>(IDSR) system was developed and has been initially rolled out to one district from every province/regions. KP and AJK are sending data on regular basis. Three drought affected districts from Balochistan and two from Sindh have also been included in the IDS</w:t>
-      </w:r>
-      <w:r>
-        <w:t>R System. All three districts of Balochistan are sharing data on weekly basis and analyzed using DHIS-2 platform. And other districts will come on board as the training and support is rolled out.</w:t>
+        <w:lastRenderedPageBreak/>
+        <w:t>training and support is rolled out.</w:t>
       </w:r>
     </w:p>
     <w:p>
@@ -189,7 +932,7 @@
       <w:pPr>
         <w:numPr>
           <w:ilvl w:val="0"/>
-          <w:numId w:val="30"/>
+          <w:numId w:val="38"/>
         </w:numPr>
       </w:pPr>
       <w:r>
@@ -200,7 +943,7 @@
       <w:pPr>
         <w:numPr>
           <w:ilvl w:val="0"/>
-          <w:numId w:val="30"/>
+          <w:numId w:val="38"/>
         </w:numPr>
       </w:pPr>
       <w:r>
@@ -211,7 +954,7 @@
       <w:pPr>
         <w:numPr>
           <w:ilvl w:val="0"/>
-          <w:numId w:val="30"/>
+          <w:numId w:val="38"/>
         </w:numPr>
       </w:pPr>
       <w:r>
@@ -222,15 +965,11 @@
       <w:pPr>
         <w:numPr>
           <w:ilvl w:val="0"/>
-          <w:numId w:val="30"/>
+          <w:numId w:val="38"/>
         </w:numPr>
       </w:pPr>
       <w:r>
-        <w:lastRenderedPageBreak/>
-        <w:t>Ensure early detection of out</w:t>
-      </w:r>
-      <w:r>
-        <w:t>breaks/ epidemics for prompt response</w:t>
+        <w:t>Ensure early detection of outbreaks/ epidemics for prompt response</w:t>
       </w:r>
     </w:p>
     <w:p>
@@ -252,17 +991,11 @@
       <w:pPr>
         <w:numPr>
           <w:ilvl w:val="0"/>
-          <w:numId w:val="31"/>
+          <w:numId w:val="39"/>
         </w:numPr>
       </w:pPr>
       <w:r>
-        <w:t xml:space="preserve">A team from the National Institute of Health (NIH) along with Public Health England (PHE) visited District Hyderabad, Sindh for </w:t>
-      </w:r>
-      <w:r>
-        <w:t xml:space="preserve">the implementation of IDSR system. Team had a meeting with DHO and briefed about IDSR, its importance and urgent need for IDSR implementation keeping in view the current outbreaks within the province. Team also met with Director General for his support to </w:t>
-      </w:r>
-      <w:r>
-        <w:t>make IDSR operational.</w:t>
+        <w:t>A team from the National Institute of Health (NIH) along with Public Health England (PHE) visited District Hyderabad, Sindh for the implementation of IDSR system. Team had a meeting with DHO and briefed about IDSR, its importance and urgent need for IDSR implementation keeping in view the current outbreaks within the province. Team also met with Director General for his support to make IDSR operational.</w:t>
       </w:r>
     </w:p>
     <w:p>
@@ -270,11 +1003,40 @@
         <w:t>The tables below were describing the data excluding agreed IDSR priority diseases, they are mainly drought affected areas (support provided by WHO)</w:t>
       </w:r>
     </w:p>
-    <w:p/>
+    <w:p>
+      <w:r>
+        <w:t>Figure 7: Reported cases of other diseases from reporting AJK districts during last 4 weeks</w:t>
+      </w:r>
+    </w:p>
+    <w:p>
+      <w:r>
+        <w:t>Figure 7: Reported cases of other diseases from reporting AJK districts during last 4 weeks</w:t>
+      </w:r>
+    </w:p>
+    <w:p>
+      <w:r>
+        <w:t>Figure 8: Reported cases of other diseases from reporting Balochistan districts during last 4 weeks</w:t>
+      </w:r>
+    </w:p>
+    <w:p>
+      <w:r>
+        <w:t>Figure 8: Reported cases of other diseases from reporting Balochistan districts during last 4 weeks</w:t>
+      </w:r>
+    </w:p>
+    <w:p>
+      <w:r>
+        <w:t>Figure 9: Reported cases of other diseases from reporting Khyber Pakhtunkhwa districts during last 4 weeks</w:t>
+      </w:r>
+    </w:p>
+    <w:p>
+      <w:r>
+        <w:t>Figure 9: Reported cases of other diseases from reporting Khyber Pakhtunkhwa districts during last 4 weeks</w:t>
+      </w:r>
+    </w:p>
     <w:sectPr>
-      <w:footerReference w:type="default" r:id="rId9"/>
-      <w:headerReference w:type="first" r:id="rId10"/>
-      <w:footerReference w:type="first" r:id="rId11"/>
+      <w:footerReference w:type="default" r:id="rId14"/>
+      <w:headerReference w:type="first" r:id="rId15"/>
+      <w:footerReference w:type="first" r:id="rId16"/>
       <w:type w:val="continuous"/>
       <w:pgSz w:w="12240" w:h="15840"/>
       <w:pgMar w:top="403" w:right="318" w:bottom="1418" w:left="318" w:header="720" w:footer="1230" w:gutter="0"/>
@@ -321,187 +1083,614 @@
     </w:pPr>
     <w:r>
       <w:rPr>
+        <w:noProof/>
         <w:sz w:val="22"/>
       </w:rPr>
-      <w:pict>
-        <v:group id="_x0000_s3076" style="position:absolute;margin-left:20.15pt;margin-top:716.4pt;width:571.8pt;height:4.45pt;z-index:-45112;mso-position-horizontal-relative:page;mso-position-vertical-relative:page" coordorigin="403,14328" coordsize="11436,89">
-          <v:line id="_x0000_s3078" style="position:absolute" from="403,14358" to="11839,14358" strokecolor="#823a0a" strokeweight="3pt"/>
-          <v:line id="_x0000_s3077" style="position:absolute" from="403,14409" to="11839,14409" strokecolor="#823a0a" strokeweight=".72pt"/>
-          <w10:wrap anchorx="page" anchory="page"/>
-        </v:group>
-      </w:pict>
+      <mc:AlternateContent>
+        <mc:Choice Requires="wpg">
+          <w:drawing>
+            <wp:anchor distT="0" distB="0" distL="114300" distR="114300" simplePos="0" relativeHeight="503271368" behindDoc="1" locked="0" layoutInCell="1" allowOverlap="1">
+              <wp:simplePos x="0" y="0"/>
+              <wp:positionH relativeFrom="page">
+                <wp:posOffset>255905</wp:posOffset>
+              </wp:positionH>
+              <wp:positionV relativeFrom="page">
+                <wp:posOffset>9098280</wp:posOffset>
+              </wp:positionV>
+              <wp:extent cx="7261860" cy="56515"/>
+              <wp:effectExtent l="27305" t="1905" r="26035" b="8255"/>
+              <wp:wrapNone/>
+              <wp:docPr id="18" name="Group 1028"/>
+              <wp:cNvGraphicFramePr>
+                <a:graphicFrameLocks xmlns:a="http://schemas.openxmlformats.org/drawingml/2006/main"/>
+              </wp:cNvGraphicFramePr>
+              <a:graphic xmlns:a="http://schemas.openxmlformats.org/drawingml/2006/main">
+                <a:graphicData uri="http://schemas.microsoft.com/office/word/2010/wordprocessingGroup">
+                  <wpg:wgp>
+                    <wpg:cNvGrpSpPr>
+                      <a:grpSpLocks/>
+                    </wpg:cNvGrpSpPr>
+                    <wpg:grpSpPr bwMode="auto">
+                      <a:xfrm>
+                        <a:off x="0" y="0"/>
+                        <a:ext cx="7261860" cy="56515"/>
+                        <a:chOff x="403" y="14328"/>
+                        <a:chExt cx="11436" cy="89"/>
+                      </a:xfrm>
+                    </wpg:grpSpPr>
+                    <wps:wsp>
+                      <wps:cNvPr id="19" name="Line 1030"/>
+                      <wps:cNvCnPr>
+                        <a:cxnSpLocks noChangeShapeType="1"/>
+                      </wps:cNvCnPr>
+                      <wps:spPr bwMode="auto">
+                        <a:xfrm>
+                          <a:off x="403" y="14358"/>
+                          <a:ext cx="11436" cy="0"/>
+                        </a:xfrm>
+                        <a:prstGeom prst="line">
+                          <a:avLst/>
+                        </a:prstGeom>
+                        <a:noFill/>
+                        <a:ln w="38100">
+                          <a:solidFill>
+                            <a:srgbClr val="823A0A"/>
+                          </a:solidFill>
+                          <a:round/>
+                          <a:headEnd/>
+                          <a:tailEnd/>
+                        </a:ln>
+                        <a:extLst>
+                          <a:ext uri="{909E8E84-426E-40DD-AFC4-6F175D3DCCD1}">
+                            <a14:hiddenFill xmlns:a14="http://schemas.microsoft.com/office/drawing/2010/main">
+                              <a:noFill/>
+                            </a14:hiddenFill>
+                          </a:ext>
+                        </a:extLst>
+                      </wps:spPr>
+                      <wps:bodyPr/>
+                    </wps:wsp>
+                    <wps:wsp>
+                      <wps:cNvPr id="20" name="Line 1029"/>
+                      <wps:cNvCnPr>
+                        <a:cxnSpLocks noChangeShapeType="1"/>
+                      </wps:cNvCnPr>
+                      <wps:spPr bwMode="auto">
+                        <a:xfrm>
+                          <a:off x="403" y="14409"/>
+                          <a:ext cx="11436" cy="0"/>
+                        </a:xfrm>
+                        <a:prstGeom prst="line">
+                          <a:avLst/>
+                        </a:prstGeom>
+                        <a:noFill/>
+                        <a:ln w="9144">
+                          <a:solidFill>
+                            <a:srgbClr val="823A0A"/>
+                          </a:solidFill>
+                          <a:round/>
+                          <a:headEnd/>
+                          <a:tailEnd/>
+                        </a:ln>
+                        <a:extLst>
+                          <a:ext uri="{909E8E84-426E-40DD-AFC4-6F175D3DCCD1}">
+                            <a14:hiddenFill xmlns:a14="http://schemas.microsoft.com/office/drawing/2010/main">
+                              <a:noFill/>
+                            </a14:hiddenFill>
+                          </a:ext>
+                        </a:extLst>
+                      </wps:spPr>
+                      <wps:bodyPr/>
+                    </wps:wsp>
+                  </wpg:wgp>
+                </a:graphicData>
+              </a:graphic>
+              <wp14:sizeRelH relativeFrom="page">
+                <wp14:pctWidth>0</wp14:pctWidth>
+              </wp14:sizeRelH>
+              <wp14:sizeRelV relativeFrom="page">
+                <wp14:pctHeight>0</wp14:pctHeight>
+              </wp14:sizeRelV>
+            </wp:anchor>
+          </w:drawing>
+        </mc:Choice>
+        <mc:Fallback>
+          <w:pict>
+            <v:group w14:anchorId="1BBB90AB" id="Group 1028" o:spid="_x0000_s1026" style="position:absolute;margin-left:20.15pt;margin-top:716.4pt;width:571.8pt;height:4.45pt;z-index:-45112;mso-position-horizontal-relative:page;mso-position-vertical-relative:page" coordorigin="403,14328" coordsize="11436,89" o:gfxdata="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">
+              <v:line id="Line 1030" o:spid="_x0000_s1027" style="position:absolute;visibility:visible;mso-wrap-style:square" from="403,14358" to="11839,14358" o:connectortype="straight" o:gfxdata="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" strokecolor="#823a0a" strokeweight="3pt"/>
+              <v:line id="Line 1029" o:spid="_x0000_s1028" style="position:absolute;visibility:visible;mso-wrap-style:square" from="403,14409" to="11839,14409" o:connectortype="straight" o:gfxdata="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" strokecolor="#823a0a" strokeweight=".72pt"/>
+              <w10:wrap anchorx="page" anchory="page"/>
+            </v:group>
+          </w:pict>
+        </mc:Fallback>
+      </mc:AlternateContent>
     </w:r>
     <w:r>
       <w:rPr>
+        <w:noProof/>
         <w:sz w:val="22"/>
       </w:rPr>
-      <w:pict>
-        <v:shapetype id="_x0000_t202" coordsize="21600,21600" o:spt="202" path="m,l,21600r21600,l21600,xe">
-          <v:stroke joinstyle="miter"/>
-          <v:path gradientshapeok="t" o:connecttype="rect"/>
-        </v:shapetype>
-        <v:shape id="_x0000_s3075" type="#_x0000_t202" style="position:absolute;margin-left:20.6pt;margin-top:723.3pt;width:126.7pt;height:14pt;z-index:-45088;mso-position-horizontal-relative:page;mso-position-vertical-relative:page" filled="f" stroked="f">
-          <v:textbox style="mso-next-textbox:#_x0000_s3075" inset="0,0,0,0">
-            <w:txbxContent>
-              <w:p>
-                <w:pPr>
-                  <w:spacing w:line="264" w:lineRule="exact"/>
-                  <w:ind w:left="20"/>
-                  <w:rPr>
-                    <w:b/>
-                    <w:sz w:val="24"/>
-                  </w:rPr>
-                </w:pPr>
-                <w:r>
-                  <w:rPr>
-                    <w:b/>
-                    <w:color w:val="808080"/>
-                    <w:sz w:val="24"/>
-                  </w:rPr>
-                  <w:t>Vol. X, Week No. XX</w:t>
-                </w:r>
-              </w:p>
-            </w:txbxContent>
-          </v:textbox>
-          <w10:wrap anchorx="page" anchory="page"/>
-        </v:shape>
-      </w:pict>
+      <mc:AlternateContent>
+        <mc:Choice Requires="wps">
+          <w:drawing>
+            <wp:anchor distT="0" distB="0" distL="114300" distR="114300" simplePos="0" relativeHeight="503271392" behindDoc="1" locked="0" layoutInCell="1" allowOverlap="1">
+              <wp:simplePos x="0" y="0"/>
+              <wp:positionH relativeFrom="page">
+                <wp:posOffset>261620</wp:posOffset>
+              </wp:positionH>
+              <wp:positionV relativeFrom="page">
+                <wp:posOffset>9185910</wp:posOffset>
+              </wp:positionV>
+              <wp:extent cx="1609090" cy="177800"/>
+              <wp:effectExtent l="4445" t="3810" r="0" b="0"/>
+              <wp:wrapNone/>
+              <wp:docPr id="17" name="Text Box 1027"/>
+              <wp:cNvGraphicFramePr>
+                <a:graphicFrameLocks xmlns:a="http://schemas.openxmlformats.org/drawingml/2006/main"/>
+              </wp:cNvGraphicFramePr>
+              <a:graphic xmlns:a="http://schemas.openxmlformats.org/drawingml/2006/main">
+                <a:graphicData uri="http://schemas.microsoft.com/office/word/2010/wordprocessingShape">
+                  <wps:wsp>
+                    <wps:cNvSpPr txBox="1">
+                      <a:spLocks noChangeArrowheads="1"/>
+                    </wps:cNvSpPr>
+                    <wps:spPr bwMode="auto">
+                      <a:xfrm>
+                        <a:off x="0" y="0"/>
+                        <a:ext cx="1609090" cy="177800"/>
+                      </a:xfrm>
+                      <a:prstGeom prst="rect">
+                        <a:avLst/>
+                      </a:prstGeom>
+                      <a:noFill/>
+                      <a:ln>
+                        <a:noFill/>
+                      </a:ln>
+                      <a:extLst>
+                        <a:ext uri="{909E8E84-426E-40DD-AFC4-6F175D3DCCD1}">
+                          <a14:hiddenFill xmlns:a14="http://schemas.microsoft.com/office/drawing/2010/main">
+                            <a:solidFill>
+                              <a:srgbClr val="FFFFFF"/>
+                            </a:solidFill>
+                          </a14:hiddenFill>
+                        </a:ext>
+                        <a:ext uri="{91240B29-F687-4F45-9708-019B960494DF}">
+                          <a14:hiddenLine xmlns:a14="http://schemas.microsoft.com/office/drawing/2010/main" w="9525">
+                            <a:solidFill>
+                              <a:srgbClr val="000000"/>
+                            </a:solidFill>
+                            <a:miter lim="800000"/>
+                            <a:headEnd/>
+                            <a:tailEnd/>
+                          </a14:hiddenLine>
+                        </a:ext>
+                      </a:extLst>
+                    </wps:spPr>
+                    <wps:txbx>
+                      <w:txbxContent>
+                        <w:p>
+                          <w:pPr>
+                            <w:spacing w:line="264" w:lineRule="exact"/>
+                            <w:ind w:left="20"/>
+                            <w:rPr>
+                              <w:b/>
+                              <w:sz w:val="24"/>
+                            </w:rPr>
+                          </w:pPr>
+                          <w:r>
+                            <w:rPr>
+                              <w:b/>
+                              <w:color w:val="808080"/>
+                              <w:sz w:val="24"/>
+                            </w:rPr>
+                            <w:t>Vol. X, Week No. XX</w:t>
+                          </w:r>
+                        </w:p>
+                      </w:txbxContent>
+                    </wps:txbx>
+                    <wps:bodyPr rot="0" vert="horz" wrap="square" lIns="0" tIns="0" rIns="0" bIns="0" anchor="t" anchorCtr="0" upright="1">
+                      <a:noAutofit/>
+                    </wps:bodyPr>
+                  </wps:wsp>
+                </a:graphicData>
+              </a:graphic>
+              <wp14:sizeRelH relativeFrom="page">
+                <wp14:pctWidth>0</wp14:pctWidth>
+              </wp14:sizeRelH>
+              <wp14:sizeRelV relativeFrom="page">
+                <wp14:pctHeight>0</wp14:pctHeight>
+              </wp14:sizeRelV>
+            </wp:anchor>
+          </w:drawing>
+        </mc:Choice>
+        <mc:Fallback>
+          <w:pict>
+            <v:shapetype id="_x0000_t202" coordsize="21600,21600" o:spt="202" path="m,l,21600r21600,l21600,xe">
+              <v:stroke joinstyle="miter"/>
+              <v:path gradientshapeok="t" o:connecttype="rect"/>
+            </v:shapetype>
+            <v:shape id="Text Box 1027" o:spid="_x0000_s1026" type="#_x0000_t202" style="position:absolute;margin-left:20.6pt;margin-top:723.3pt;width:126.7pt;height:14pt;z-index:-45088;visibility:visible;mso-wrap-style:square;mso-width-percent:0;mso-height-percent:0;mso-wrap-distance-left:9pt;mso-wrap-distance-top:0;mso-wrap-distance-right:9pt;mso-wrap-distance-bottom:0;mso-position-horizontal:absolute;mso-position-horizontal-relative:page;mso-position-vertical:absolute;mso-position-vertical-relative:page;mso-width-percent:0;mso-height-percent:0;mso-width-relative:page;mso-height-relative:page;v-text-anchor:top" o:gfxdata="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" filled="f" stroked="f">
+              <v:textbox inset="0,0,0,0">
+                <w:txbxContent>
+                  <w:p>
+                    <w:pPr>
+                      <w:spacing w:line="264" w:lineRule="exact"/>
+                      <w:ind w:left="20"/>
+                      <w:rPr>
+                        <w:b/>
+                        <w:sz w:val="24"/>
+                      </w:rPr>
+                    </w:pPr>
+                    <w:r>
+                      <w:rPr>
+                        <w:b/>
+                        <w:color w:val="808080"/>
+                        <w:sz w:val="24"/>
+                      </w:rPr>
+                      <w:t>Vol. X, Week No. XX</w:t>
+                    </w:r>
+                  </w:p>
+                </w:txbxContent>
+              </v:textbox>
+              <w10:wrap anchorx="page" anchory="page"/>
+            </v:shape>
+          </w:pict>
+        </mc:Fallback>
+      </mc:AlternateContent>
     </w:r>
     <w:r>
       <w:rPr>
+        <w:noProof/>
         <w:sz w:val="22"/>
       </w:rPr>
-      <w:pict>
-        <v:shape id="_x0000_s3074" type="#_x0000_t202" style="position:absolute;margin-left:560.1pt;margin-top:724pt;width:32.5pt;height:13.05pt;z-index:-45064;mso-position-horizontal-relative:page;mso-position-vertical-relative:page" filled="f" stroked="f">
-          <v:textbox style="mso-next-textbox:#_x0000_s3074" inset="0,0,0,0">
-            <w:txbxContent>
-              <w:p>
-                <w:pPr>
-                  <w:pStyle w:val="BodyText"/>
-                  <w:spacing w:line="245" w:lineRule="exact"/>
-                  <w:ind w:left="20"/>
-                  <w:rPr>
-                    <w:rFonts w:ascii="Calibri Light"/>
-                  </w:rPr>
-                </w:pPr>
-                <w:r>
-                  <w:rPr>
-                    <w:rFonts w:ascii="Calibri Light"/>
-                    <w:color w:val="808080"/>
-                  </w:rPr>
-                  <w:t xml:space="preserve">Page </w:t>
-                </w:r>
-                <w:r>
-                  <w:fldChar w:fldCharType="begin"/>
-                </w:r>
-                <w:r>
-                  <w:rPr>
-                    <w:rFonts w:ascii="Calibri Light"/>
-                    <w:color w:val="808080"/>
-                  </w:rPr>
-                  <w:instrText xml:space="preserve"> PAGE </w:instrText>
-                </w:r>
-                <w:r>
-                  <w:fldChar w:fldCharType="separate"/>
-                </w:r>
-                <w:r>
-                  <w:t>1</w:t>
-                </w:r>
-                <w:r>
-                  <w:fldChar w:fldCharType="end"/>
-                </w:r>
-              </w:p>
-            </w:txbxContent>
-          </v:textbox>
-          <w10:wrap anchorx="page" anchory="page"/>
-        </v:shape>
-      </w:pict>
+      <mc:AlternateContent>
+        <mc:Choice Requires="wps">
+          <w:drawing>
+            <wp:anchor distT="0" distB="0" distL="114300" distR="114300" simplePos="0" relativeHeight="503271416" behindDoc="1" locked="0" layoutInCell="1" allowOverlap="1">
+              <wp:simplePos x="0" y="0"/>
+              <wp:positionH relativeFrom="page">
+                <wp:posOffset>7113270</wp:posOffset>
+              </wp:positionH>
+              <wp:positionV relativeFrom="page">
+                <wp:posOffset>9194800</wp:posOffset>
+              </wp:positionV>
+              <wp:extent cx="412750" cy="165735"/>
+              <wp:effectExtent l="0" t="3175" r="0" b="2540"/>
+              <wp:wrapNone/>
+              <wp:docPr id="16" name="Text Box 1026"/>
+              <wp:cNvGraphicFramePr>
+                <a:graphicFrameLocks xmlns:a="http://schemas.openxmlformats.org/drawingml/2006/main"/>
+              </wp:cNvGraphicFramePr>
+              <a:graphic xmlns:a="http://schemas.openxmlformats.org/drawingml/2006/main">
+                <a:graphicData uri="http://schemas.microsoft.com/office/word/2010/wordprocessingShape">
+                  <wps:wsp>
+                    <wps:cNvSpPr txBox="1">
+                      <a:spLocks noChangeArrowheads="1"/>
+                    </wps:cNvSpPr>
+                    <wps:spPr bwMode="auto">
+                      <a:xfrm>
+                        <a:off x="0" y="0"/>
+                        <a:ext cx="412750" cy="165735"/>
+                      </a:xfrm>
+                      <a:prstGeom prst="rect">
+                        <a:avLst/>
+                      </a:prstGeom>
+                      <a:noFill/>
+                      <a:ln>
+                        <a:noFill/>
+                      </a:ln>
+                      <a:extLst>
+                        <a:ext uri="{909E8E84-426E-40DD-AFC4-6F175D3DCCD1}">
+                          <a14:hiddenFill xmlns:a14="http://schemas.microsoft.com/office/drawing/2010/main">
+                            <a:solidFill>
+                              <a:srgbClr val="FFFFFF"/>
+                            </a:solidFill>
+                          </a14:hiddenFill>
+                        </a:ext>
+                        <a:ext uri="{91240B29-F687-4F45-9708-019B960494DF}">
+                          <a14:hiddenLine xmlns:a14="http://schemas.microsoft.com/office/drawing/2010/main" w="9525">
+                            <a:solidFill>
+                              <a:srgbClr val="000000"/>
+                            </a:solidFill>
+                            <a:miter lim="800000"/>
+                            <a:headEnd/>
+                            <a:tailEnd/>
+                          </a14:hiddenLine>
+                        </a:ext>
+                      </a:extLst>
+                    </wps:spPr>
+                    <wps:txbx>
+                      <w:txbxContent>
+                        <w:p>
+                          <w:pPr>
+                            <w:pStyle w:val="BodyText"/>
+                            <w:spacing w:line="245" w:lineRule="exact"/>
+                            <w:ind w:left="20"/>
+                            <w:rPr>
+                              <w:rFonts w:ascii="Calibri Light"/>
+                            </w:rPr>
+                          </w:pPr>
+                          <w:r>
+                            <w:rPr>
+                              <w:rFonts w:ascii="Calibri Light"/>
+                              <w:color w:val="808080"/>
+                            </w:rPr>
+                            <w:t xml:space="preserve">Page </w:t>
+                          </w:r>
+                          <w:r>
+                            <w:fldChar w:fldCharType="begin"/>
+                          </w:r>
+                          <w:r>
+                            <w:rPr>
+                              <w:rFonts w:ascii="Calibri Light"/>
+                              <w:color w:val="808080"/>
+                            </w:rPr>
+                            <w:instrText xml:space="preserve"> PAGE </w:instrText>
+                          </w:r>
+                          <w:r>
+                            <w:fldChar w:fldCharType="separate"/>
+                          </w:r>
+                          <w:r>
+                            <w:t>1</w:t>
+                          </w:r>
+                          <w:r>
+                            <w:fldChar w:fldCharType="end"/>
+                          </w:r>
+                        </w:p>
+                      </w:txbxContent>
+                    </wps:txbx>
+                    <wps:bodyPr rot="0" vert="horz" wrap="square" lIns="0" tIns="0" rIns="0" bIns="0" anchor="t" anchorCtr="0" upright="1">
+                      <a:noAutofit/>
+                    </wps:bodyPr>
+                  </wps:wsp>
+                </a:graphicData>
+              </a:graphic>
+              <wp14:sizeRelH relativeFrom="page">
+                <wp14:pctWidth>0</wp14:pctWidth>
+              </wp14:sizeRelH>
+              <wp14:sizeRelV relativeFrom="page">
+                <wp14:pctHeight>0</wp14:pctHeight>
+              </wp14:sizeRelV>
+            </wp:anchor>
+          </w:drawing>
+        </mc:Choice>
+        <mc:Fallback>
+          <w:pict>
+            <v:shape id="Text Box 1026" o:spid="_x0000_s1027" type="#_x0000_t202" style="position:absolute;margin-left:560.1pt;margin-top:724pt;width:32.5pt;height:13.05pt;z-index:-45064;visibility:visible;mso-wrap-style:square;mso-width-percent:0;mso-height-percent:0;mso-wrap-distance-left:9pt;mso-wrap-distance-top:0;mso-wrap-distance-right:9pt;mso-wrap-distance-bottom:0;mso-position-horizontal:absolute;mso-position-horizontal-relative:page;mso-position-vertical:absolute;mso-position-vertical-relative:page;mso-width-percent:0;mso-height-percent:0;mso-width-relative:page;mso-height-relative:page;v-text-anchor:top" o:gfxdata="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" filled="f" stroked="f">
+              <v:textbox inset="0,0,0,0">
+                <w:txbxContent>
+                  <w:p>
+                    <w:pPr>
+                      <w:pStyle w:val="BodyText"/>
+                      <w:spacing w:line="245" w:lineRule="exact"/>
+                      <w:ind w:left="20"/>
+                      <w:rPr>
+                        <w:rFonts w:ascii="Calibri Light"/>
+                      </w:rPr>
+                    </w:pPr>
+                    <w:r>
+                      <w:rPr>
+                        <w:rFonts w:ascii="Calibri Light"/>
+                        <w:color w:val="808080"/>
+                      </w:rPr>
+                      <w:t xml:space="preserve">Page </w:t>
+                    </w:r>
+                    <w:r>
+                      <w:fldChar w:fldCharType="begin"/>
+                    </w:r>
+                    <w:r>
+                      <w:rPr>
+                        <w:rFonts w:ascii="Calibri Light"/>
+                        <w:color w:val="808080"/>
+                      </w:rPr>
+                      <w:instrText xml:space="preserve"> PAGE </w:instrText>
+                    </w:r>
+                    <w:r>
+                      <w:fldChar w:fldCharType="separate"/>
+                    </w:r>
+                    <w:r>
+                      <w:t>1</w:t>
+                    </w:r>
+                    <w:r>
+                      <w:fldChar w:fldCharType="end"/>
+                    </w:r>
+                  </w:p>
+                </w:txbxContent>
+              </v:textbox>
+              <w10:wrap anchorx="page" anchory="page"/>
+            </v:shape>
+          </w:pict>
+        </mc:Fallback>
+      </mc:AlternateContent>
     </w:r>
     <w:r>
       <w:rPr>
+        <w:noProof/>
         <w:sz w:val="22"/>
       </w:rPr>
-      <w:pict>
-        <v:shape id="_x0000_s3073" type="#_x0000_t202" style="position:absolute;margin-left:20.6pt;margin-top:737.05pt;width:548pt;height:19.95pt;z-index:-45040;mso-position-horizontal-relative:page;mso-position-vertical-relative:page" filled="f" stroked="f">
-          <v:textbox style="mso-next-textbox:#_x0000_s3073" inset="0,0,0,0">
-            <w:txbxContent>
-              <w:p>
-                <w:pPr>
-                  <w:spacing w:line="184" w:lineRule="exact"/>
-                  <w:ind w:left="20"/>
-                  <w:rPr>
-                    <w:b/>
-                    <w:sz w:val="16"/>
-                  </w:rPr>
-                </w:pPr>
-                <w:r>
-                  <w:rPr>
-                    <w:b/>
-                    <w:color w:val="808080"/>
-                    <w:sz w:val="16"/>
-                  </w:rPr>
-                  <w:t>Agreed IDSR Priority Diseases</w:t>
-                </w:r>
-                <w:r>
-                  <w:rPr>
-                    <w:b/>
-                    <w:color w:val="808080"/>
-                    <w:sz w:val="16"/>
-                  </w:rPr>
-                  <w:t>: Acute Haemorrhagic Fever, Acute Respiratory Infection</w:t>
-                </w:r>
-                <w:r>
-                  <w:rPr>
-                    <w:b/>
-                    <w:color w:val="808080"/>
-                    <w:sz w:val="16"/>
-                  </w:rPr>
-                  <w:t>, Acute Watery Diarrhoea</w:t>
-                </w:r>
-                <w:r>
-                  <w:rPr>
-                    <w:color w:val="808080"/>
-                    <w:sz w:val="16"/>
-                  </w:rPr>
-                  <w:t xml:space="preserve">, </w:t>
-                </w:r>
-                <w:r>
-                  <w:rPr>
-                    <w:b/>
-                    <w:color w:val="808080"/>
-                    <w:sz w:val="16"/>
-                  </w:rPr>
-                  <w:t>Diphtheria</w:t>
-                </w:r>
-                <w:r>
-                  <w:rPr>
-                    <w:color w:val="808080"/>
-                    <w:sz w:val="16"/>
-                  </w:rPr>
-                  <w:t xml:space="preserve">, </w:t>
-                </w:r>
-                <w:r>
-                  <w:rPr>
-                    <w:b/>
-                    <w:color w:val="808080"/>
-                    <w:sz w:val="16"/>
-                  </w:rPr>
-                  <w:t xml:space="preserve">Influenza like Illness, Measles, Severe Acute </w:t>
-                </w:r>
-                <w:r>
-                  <w:rPr>
-                    <w:b/>
-                    <w:color w:val="808080"/>
-                    <w:sz w:val="16"/>
-                  </w:rPr>
-                  <w:t>Respiratory Illness, Bloody Diarrhoea</w:t>
-                </w:r>
-              </w:p>
-            </w:txbxContent>
-          </v:textbox>
-          <w10:wrap anchorx="page" anchory="page"/>
-        </v:shape>
-      </w:pict>
+      <mc:AlternateContent>
+        <mc:Choice Requires="wps">
+          <w:drawing>
+            <wp:anchor distT="0" distB="0" distL="114300" distR="114300" simplePos="0" relativeHeight="503271440" behindDoc="1" locked="0" layoutInCell="1" allowOverlap="1">
+              <wp:simplePos x="0" y="0"/>
+              <wp:positionH relativeFrom="page">
+                <wp:posOffset>261620</wp:posOffset>
+              </wp:positionH>
+              <wp:positionV relativeFrom="page">
+                <wp:posOffset>9360535</wp:posOffset>
+              </wp:positionV>
+              <wp:extent cx="6959600" cy="253365"/>
+              <wp:effectExtent l="4445" t="0" r="0" b="0"/>
+              <wp:wrapNone/>
+              <wp:docPr id="15" name="Text Box 1025"/>
+              <wp:cNvGraphicFramePr>
+                <a:graphicFrameLocks xmlns:a="http://schemas.openxmlformats.org/drawingml/2006/main"/>
+              </wp:cNvGraphicFramePr>
+              <a:graphic xmlns:a="http://schemas.openxmlformats.org/drawingml/2006/main">
+                <a:graphicData uri="http://schemas.microsoft.com/office/word/2010/wordprocessingShape">
+                  <wps:wsp>
+                    <wps:cNvSpPr txBox="1">
+                      <a:spLocks noChangeArrowheads="1"/>
+                    </wps:cNvSpPr>
+                    <wps:spPr bwMode="auto">
+                      <a:xfrm>
+                        <a:off x="0" y="0"/>
+                        <a:ext cx="6959600" cy="253365"/>
+                      </a:xfrm>
+                      <a:prstGeom prst="rect">
+                        <a:avLst/>
+                      </a:prstGeom>
+                      <a:noFill/>
+                      <a:ln>
+                        <a:noFill/>
+                      </a:ln>
+                      <a:extLst>
+                        <a:ext uri="{909E8E84-426E-40DD-AFC4-6F175D3DCCD1}">
+                          <a14:hiddenFill xmlns:a14="http://schemas.microsoft.com/office/drawing/2010/main">
+                            <a:solidFill>
+                              <a:srgbClr val="FFFFFF"/>
+                            </a:solidFill>
+                          </a14:hiddenFill>
+                        </a:ext>
+                        <a:ext uri="{91240B29-F687-4F45-9708-019B960494DF}">
+                          <a14:hiddenLine xmlns:a14="http://schemas.microsoft.com/office/drawing/2010/main" w="9525">
+                            <a:solidFill>
+                              <a:srgbClr val="000000"/>
+                            </a:solidFill>
+                            <a:miter lim="800000"/>
+                            <a:headEnd/>
+                            <a:tailEnd/>
+                          </a14:hiddenLine>
+                        </a:ext>
+                      </a:extLst>
+                    </wps:spPr>
+                    <wps:txbx>
+                      <w:txbxContent>
+                        <w:p>
+                          <w:pPr>
+                            <w:spacing w:line="184" w:lineRule="exact"/>
+                            <w:ind w:left="20"/>
+                            <w:rPr>
+                              <w:b/>
+                              <w:sz w:val="16"/>
+                            </w:rPr>
+                          </w:pPr>
+                          <w:r>
+                            <w:rPr>
+                              <w:b/>
+                              <w:color w:val="808080"/>
+                              <w:sz w:val="16"/>
+                            </w:rPr>
+                            <w:t>Agreed IDSR Priority Diseases: Acute Haemorrhagic Fever, Acute Respiratory Infection, Acute Watery Diarrhoea</w:t>
+                          </w:r>
+                          <w:r>
+                            <w:rPr>
+                              <w:color w:val="808080"/>
+                              <w:sz w:val="16"/>
+                            </w:rPr>
+                            <w:t xml:space="preserve">, </w:t>
+                          </w:r>
+                          <w:r>
+                            <w:rPr>
+                              <w:b/>
+                              <w:color w:val="808080"/>
+                              <w:sz w:val="16"/>
+                            </w:rPr>
+                            <w:t>Diphtheria</w:t>
+                          </w:r>
+                          <w:r>
+                            <w:rPr>
+                              <w:color w:val="808080"/>
+                              <w:sz w:val="16"/>
+                            </w:rPr>
+                            <w:t xml:space="preserve">, </w:t>
+                          </w:r>
+                          <w:r>
+                            <w:rPr>
+                              <w:b/>
+                              <w:color w:val="808080"/>
+                              <w:sz w:val="16"/>
+                            </w:rPr>
+                            <w:t>Influenza like Illness, Measles, Severe Acute Respiratory Illness, Bloody Diarrhoea</w:t>
+                          </w:r>
+                        </w:p>
+                      </w:txbxContent>
+                    </wps:txbx>
+                    <wps:bodyPr rot="0" vert="horz" wrap="square" lIns="0" tIns="0" rIns="0" bIns="0" anchor="t" anchorCtr="0" upright="1">
+                      <a:noAutofit/>
+                    </wps:bodyPr>
+                  </wps:wsp>
+                </a:graphicData>
+              </a:graphic>
+              <wp14:sizeRelH relativeFrom="page">
+                <wp14:pctWidth>0</wp14:pctWidth>
+              </wp14:sizeRelH>
+              <wp14:sizeRelV relativeFrom="page">
+                <wp14:pctHeight>0</wp14:pctHeight>
+              </wp14:sizeRelV>
+            </wp:anchor>
+          </w:drawing>
+        </mc:Choice>
+        <mc:Fallback>
+          <w:pict>
+            <v:shape id="Text Box 1025" o:spid="_x0000_s1028" type="#_x0000_t202" style="position:absolute;margin-left:20.6pt;margin-top:737.05pt;width:548pt;height:19.95pt;z-index:-45040;visibility:visible;mso-wrap-style:square;mso-width-percent:0;mso-height-percent:0;mso-wrap-distance-left:9pt;mso-wrap-distance-top:0;mso-wrap-distance-right:9pt;mso-wrap-distance-bottom:0;mso-position-horizontal:absolute;mso-position-horizontal-relative:page;mso-position-vertical:absolute;mso-position-vertical-relative:page;mso-width-percent:0;mso-height-percent:0;mso-width-relative:page;mso-height-relative:page;v-text-anchor:top" o:gfxdata="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" filled="f" stroked="f">
+              <v:textbox inset="0,0,0,0">
+                <w:txbxContent>
+                  <w:p>
+                    <w:pPr>
+                      <w:spacing w:line="184" w:lineRule="exact"/>
+                      <w:ind w:left="20"/>
+                      <w:rPr>
+                        <w:b/>
+                        <w:sz w:val="16"/>
+                      </w:rPr>
+                    </w:pPr>
+                    <w:r>
+                      <w:rPr>
+                        <w:b/>
+                        <w:color w:val="808080"/>
+                        <w:sz w:val="16"/>
+                      </w:rPr>
+                      <w:t>Agreed IDSR Priority Diseases: Acute Haemorrhagic Fever, Acute Respiratory Infection, Acute Watery Diarrhoea</w:t>
+                    </w:r>
+                    <w:r>
+                      <w:rPr>
+                        <w:color w:val="808080"/>
+                        <w:sz w:val="16"/>
+                      </w:rPr>
+                      <w:t xml:space="preserve">, </w:t>
+                    </w:r>
+                    <w:r>
+                      <w:rPr>
+                        <w:b/>
+                        <w:color w:val="808080"/>
+                        <w:sz w:val="16"/>
+                      </w:rPr>
+                      <w:t>Diphtheria</w:t>
+                    </w:r>
+                    <w:r>
+                      <w:rPr>
+                        <w:color w:val="808080"/>
+                        <w:sz w:val="16"/>
+                      </w:rPr>
+                      <w:t xml:space="preserve">, </w:t>
+                    </w:r>
+                    <w:r>
+                      <w:rPr>
+                        <w:b/>
+                        <w:color w:val="808080"/>
+                        <w:sz w:val="16"/>
+                      </w:rPr>
+                      <w:t>Influenza like Illness, Measles, Severe Acute Respiratory Illness, Bloody Diarrhoea</w:t>
+                    </w:r>
+                  </w:p>
+                </w:txbxContent>
+              </v:textbox>
+              <w10:wrap anchorx="page" anchory="page"/>
+            </v:shape>
+          </w:pict>
+        </mc:Fallback>
+      </mc:AlternateContent>
     </w:r>
   </w:p>
 </w:ftr>
@@ -516,203 +1705,614 @@
     </w:pPr>
     <w:r>
       <w:rPr>
+        <w:noProof/>
         <w:sz w:val="22"/>
       </w:rPr>
-      <w:pict>
-        <v:group id="_x0000_s3080" style="position:absolute;margin-left:20.15pt;margin-top:716.4pt;width:571.8pt;height:4.45pt;z-index:-39920;mso-position-horizontal-relative:page;mso-position-vertical-relative:page" coordorigin="403,14328" coordsize="11436,89">
-          <v:line id="_x0000_s3081" style="position:absolute" from="403,14358" to="11839,14358" strokecolor="#823a0a" strokeweight="3pt"/>
-          <v:line id="_x0000_s3082" style="position:absolute" from="403,14409" to="11839,14409" strokecolor="#823a0a" strokeweight=".72pt"/>
-          <w10:wrap anchorx="page" anchory="page"/>
-        </v:group>
-      </w:pict>
+      <mc:AlternateContent>
+        <mc:Choice Requires="wpg">
+          <w:drawing>
+            <wp:anchor distT="0" distB="0" distL="114300" distR="114300" simplePos="0" relativeHeight="503276560" behindDoc="1" locked="0" layoutInCell="1" allowOverlap="1">
+              <wp:simplePos x="0" y="0"/>
+              <wp:positionH relativeFrom="page">
+                <wp:posOffset>255905</wp:posOffset>
+              </wp:positionH>
+              <wp:positionV relativeFrom="page">
+                <wp:posOffset>9098280</wp:posOffset>
+              </wp:positionV>
+              <wp:extent cx="7261860" cy="56515"/>
+              <wp:effectExtent l="27305" t="1905" r="26035" b="8255"/>
+              <wp:wrapNone/>
+              <wp:docPr id="12" name="Group 1032"/>
+              <wp:cNvGraphicFramePr>
+                <a:graphicFrameLocks xmlns:a="http://schemas.openxmlformats.org/drawingml/2006/main"/>
+              </wp:cNvGraphicFramePr>
+              <a:graphic xmlns:a="http://schemas.openxmlformats.org/drawingml/2006/main">
+                <a:graphicData uri="http://schemas.microsoft.com/office/word/2010/wordprocessingGroup">
+                  <wpg:wgp>
+                    <wpg:cNvGrpSpPr>
+                      <a:grpSpLocks/>
+                    </wpg:cNvGrpSpPr>
+                    <wpg:grpSpPr bwMode="auto">
+                      <a:xfrm>
+                        <a:off x="0" y="0"/>
+                        <a:ext cx="7261860" cy="56515"/>
+                        <a:chOff x="403" y="14328"/>
+                        <a:chExt cx="11436" cy="89"/>
+                      </a:xfrm>
+                    </wpg:grpSpPr>
+                    <wps:wsp>
+                      <wps:cNvPr id="13" name="Line 1033"/>
+                      <wps:cNvCnPr>
+                        <a:cxnSpLocks noChangeShapeType="1"/>
+                      </wps:cNvCnPr>
+                      <wps:spPr bwMode="auto">
+                        <a:xfrm>
+                          <a:off x="403" y="14358"/>
+                          <a:ext cx="11436" cy="0"/>
+                        </a:xfrm>
+                        <a:prstGeom prst="line">
+                          <a:avLst/>
+                        </a:prstGeom>
+                        <a:noFill/>
+                        <a:ln w="38100">
+                          <a:solidFill>
+                            <a:srgbClr val="823A0A"/>
+                          </a:solidFill>
+                          <a:round/>
+                          <a:headEnd/>
+                          <a:tailEnd/>
+                        </a:ln>
+                        <a:extLst>
+                          <a:ext uri="{909E8E84-426E-40DD-AFC4-6F175D3DCCD1}">
+                            <a14:hiddenFill xmlns:a14="http://schemas.microsoft.com/office/drawing/2010/main">
+                              <a:noFill/>
+                            </a14:hiddenFill>
+                          </a:ext>
+                        </a:extLst>
+                      </wps:spPr>
+                      <wps:bodyPr/>
+                    </wps:wsp>
+                    <wps:wsp>
+                      <wps:cNvPr id="14" name="Line 1034"/>
+                      <wps:cNvCnPr>
+                        <a:cxnSpLocks noChangeShapeType="1"/>
+                      </wps:cNvCnPr>
+                      <wps:spPr bwMode="auto">
+                        <a:xfrm>
+                          <a:off x="403" y="14409"/>
+                          <a:ext cx="11436" cy="0"/>
+                        </a:xfrm>
+                        <a:prstGeom prst="line">
+                          <a:avLst/>
+                        </a:prstGeom>
+                        <a:noFill/>
+                        <a:ln w="9144">
+                          <a:solidFill>
+                            <a:srgbClr val="823A0A"/>
+                          </a:solidFill>
+                          <a:round/>
+                          <a:headEnd/>
+                          <a:tailEnd/>
+                        </a:ln>
+                        <a:extLst>
+                          <a:ext uri="{909E8E84-426E-40DD-AFC4-6F175D3DCCD1}">
+                            <a14:hiddenFill xmlns:a14="http://schemas.microsoft.com/office/drawing/2010/main">
+                              <a:noFill/>
+                            </a14:hiddenFill>
+                          </a:ext>
+                        </a:extLst>
+                      </wps:spPr>
+                      <wps:bodyPr/>
+                    </wps:wsp>
+                  </wpg:wgp>
+                </a:graphicData>
+              </a:graphic>
+              <wp14:sizeRelH relativeFrom="page">
+                <wp14:pctWidth>0</wp14:pctWidth>
+              </wp14:sizeRelH>
+              <wp14:sizeRelV relativeFrom="page">
+                <wp14:pctHeight>0</wp14:pctHeight>
+              </wp14:sizeRelV>
+            </wp:anchor>
+          </w:drawing>
+        </mc:Choice>
+        <mc:Fallback>
+          <w:pict>
+            <v:group w14:anchorId="234FCB08" id="Group 1032" o:spid="_x0000_s1026" style="position:absolute;margin-left:20.15pt;margin-top:716.4pt;width:571.8pt;height:4.45pt;z-index:-39920;mso-position-horizontal-relative:page;mso-position-vertical-relative:page" coordorigin="403,14328" coordsize="11436,89" o:gfxdata="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">
+              <v:line id="Line 1033" o:spid="_x0000_s1027" style="position:absolute;visibility:visible;mso-wrap-style:square" from="403,14358" to="11839,14358" o:connectortype="straight" o:gfxdata="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" strokecolor="#823a0a" strokeweight="3pt"/>
+              <v:line id="Line 1034" o:spid="_x0000_s1028" style="position:absolute;visibility:visible;mso-wrap-style:square" from="403,14409" to="11839,14409" o:connectortype="straight" o:gfxdata="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" strokecolor="#823a0a" strokeweight=".72pt"/>
+              <w10:wrap anchorx="page" anchory="page"/>
+            </v:group>
+          </w:pict>
+        </mc:Fallback>
+      </mc:AlternateContent>
     </w:r>
     <w:r>
       <w:rPr>
+        <w:noProof/>
         <w:sz w:val="22"/>
       </w:rPr>
-      <w:pict>
-        <v:shapetype id="_x0000_t202" coordsize="21600,21600" o:spt="202" path="m,l,21600r21600,l21600,xe">
-          <v:stroke joinstyle="miter"/>
-          <v:path gradientshapeok="t" o:connecttype="rect"/>
-        </v:shapetype>
-        <v:shape id="_x0000_s3083" type="#_x0000_t202" style="position:absolute;margin-left:20.6pt;margin-top:723.3pt;width:126.7pt;height:14pt;z-index:-38896;mso-position-horizontal-relative:page;mso-position-vertical-relative:page" filled="f" stroked="f">
-          <v:textbox style="mso-next-textbox:#_x0000_s3083" inset="0,0,0,0">
-            <w:txbxContent>
-              <w:p>
-                <w:pPr>
-                  <w:spacing w:line="264" w:lineRule="exact"/>
-                  <w:ind w:left="20"/>
-                  <w:rPr>
-                    <w:b/>
-                    <w:sz w:val="24"/>
-                  </w:rPr>
-                </w:pPr>
-                <w:r>
-                  <w:rPr>
-                    <w:b/>
-                    <w:color w:val="808080"/>
-                    <w:sz w:val="24"/>
-                  </w:rPr>
-                  <w:t>Vol. X, Week No. XX</w:t>
-                </w:r>
-              </w:p>
-            </w:txbxContent>
-          </v:textbox>
-          <w10:wrap anchorx="page" anchory="page"/>
-        </v:shape>
-      </w:pict>
+      <mc:AlternateContent>
+        <mc:Choice Requires="wps">
+          <w:drawing>
+            <wp:anchor distT="0" distB="0" distL="114300" distR="114300" simplePos="0" relativeHeight="503277584" behindDoc="1" locked="0" layoutInCell="1" allowOverlap="1">
+              <wp:simplePos x="0" y="0"/>
+              <wp:positionH relativeFrom="page">
+                <wp:posOffset>261620</wp:posOffset>
+              </wp:positionH>
+              <wp:positionV relativeFrom="page">
+                <wp:posOffset>9185910</wp:posOffset>
+              </wp:positionV>
+              <wp:extent cx="1609090" cy="177800"/>
+              <wp:effectExtent l="4445" t="3810" r="0" b="0"/>
+              <wp:wrapNone/>
+              <wp:docPr id="9" name="Text Box 1035"/>
+              <wp:cNvGraphicFramePr>
+                <a:graphicFrameLocks xmlns:a="http://schemas.openxmlformats.org/drawingml/2006/main"/>
+              </wp:cNvGraphicFramePr>
+              <a:graphic xmlns:a="http://schemas.openxmlformats.org/drawingml/2006/main">
+                <a:graphicData uri="http://schemas.microsoft.com/office/word/2010/wordprocessingShape">
+                  <wps:wsp>
+                    <wps:cNvSpPr txBox="1">
+                      <a:spLocks noChangeArrowheads="1"/>
+                    </wps:cNvSpPr>
+                    <wps:spPr bwMode="auto">
+                      <a:xfrm>
+                        <a:off x="0" y="0"/>
+                        <a:ext cx="1609090" cy="177800"/>
+                      </a:xfrm>
+                      <a:prstGeom prst="rect">
+                        <a:avLst/>
+                      </a:prstGeom>
+                      <a:noFill/>
+                      <a:ln>
+                        <a:noFill/>
+                      </a:ln>
+                      <a:extLst>
+                        <a:ext uri="{909E8E84-426E-40DD-AFC4-6F175D3DCCD1}">
+                          <a14:hiddenFill xmlns:a14="http://schemas.microsoft.com/office/drawing/2010/main">
+                            <a:solidFill>
+                              <a:srgbClr val="FFFFFF"/>
+                            </a:solidFill>
+                          </a14:hiddenFill>
+                        </a:ext>
+                        <a:ext uri="{91240B29-F687-4F45-9708-019B960494DF}">
+                          <a14:hiddenLine xmlns:a14="http://schemas.microsoft.com/office/drawing/2010/main" w="9525">
+                            <a:solidFill>
+                              <a:srgbClr val="000000"/>
+                            </a:solidFill>
+                            <a:miter lim="800000"/>
+                            <a:headEnd/>
+                            <a:tailEnd/>
+                          </a14:hiddenLine>
+                        </a:ext>
+                      </a:extLst>
+                    </wps:spPr>
+                    <wps:txbx>
+                      <w:txbxContent>
+                        <w:p>
+                          <w:pPr>
+                            <w:spacing w:line="264" w:lineRule="exact"/>
+                            <w:ind w:left="20"/>
+                            <w:rPr>
+                              <w:b/>
+                              <w:sz w:val="24"/>
+                            </w:rPr>
+                          </w:pPr>
+                          <w:r>
+                            <w:rPr>
+                              <w:b/>
+                              <w:color w:val="808080"/>
+                              <w:sz w:val="24"/>
+                            </w:rPr>
+                            <w:t>Vol. X, Week No. XX</w:t>
+                          </w:r>
+                        </w:p>
+                      </w:txbxContent>
+                    </wps:txbx>
+                    <wps:bodyPr rot="0" vert="horz" wrap="square" lIns="0" tIns="0" rIns="0" bIns="0" anchor="t" anchorCtr="0" upright="1">
+                      <a:noAutofit/>
+                    </wps:bodyPr>
+                  </wps:wsp>
+                </a:graphicData>
+              </a:graphic>
+              <wp14:sizeRelH relativeFrom="page">
+                <wp14:pctWidth>0</wp14:pctWidth>
+              </wp14:sizeRelH>
+              <wp14:sizeRelV relativeFrom="page">
+                <wp14:pctHeight>0</wp14:pctHeight>
+              </wp14:sizeRelV>
+            </wp:anchor>
+          </w:drawing>
+        </mc:Choice>
+        <mc:Fallback>
+          <w:pict>
+            <v:shapetype id="_x0000_t202" coordsize="21600,21600" o:spt="202" path="m,l,21600r21600,l21600,xe">
+              <v:stroke joinstyle="miter"/>
+              <v:path gradientshapeok="t" o:connecttype="rect"/>
+            </v:shapetype>
+            <v:shape id="Text Box 1035" o:spid="_x0000_s1029" type="#_x0000_t202" style="position:absolute;margin-left:20.6pt;margin-top:723.3pt;width:126.7pt;height:14pt;z-index:-38896;visibility:visible;mso-wrap-style:square;mso-width-percent:0;mso-height-percent:0;mso-wrap-distance-left:9pt;mso-wrap-distance-top:0;mso-wrap-distance-right:9pt;mso-wrap-distance-bottom:0;mso-position-horizontal:absolute;mso-position-horizontal-relative:page;mso-position-vertical:absolute;mso-position-vertical-relative:page;mso-width-percent:0;mso-height-percent:0;mso-width-relative:page;mso-height-relative:page;v-text-anchor:top" o:gfxdata="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" filled="f" stroked="f">
+              <v:textbox inset="0,0,0,0">
+                <w:txbxContent>
+                  <w:p>
+                    <w:pPr>
+                      <w:spacing w:line="264" w:lineRule="exact"/>
+                      <w:ind w:left="20"/>
+                      <w:rPr>
+                        <w:b/>
+                        <w:sz w:val="24"/>
+                      </w:rPr>
+                    </w:pPr>
+                    <w:r>
+                      <w:rPr>
+                        <w:b/>
+                        <w:color w:val="808080"/>
+                        <w:sz w:val="24"/>
+                      </w:rPr>
+                      <w:t>Vol. X, Week No. XX</w:t>
+                    </w:r>
+                  </w:p>
+                </w:txbxContent>
+              </v:textbox>
+              <w10:wrap anchorx="page" anchory="page"/>
+            </v:shape>
+          </w:pict>
+        </mc:Fallback>
+      </mc:AlternateContent>
     </w:r>
     <w:r>
       <w:rPr>
+        <w:noProof/>
         <w:sz w:val="22"/>
       </w:rPr>
-      <w:pict>
-        <v:shape id="_x0000_s3084" type="#_x0000_t202" style="position:absolute;margin-left:560.1pt;margin-top:724pt;width:32.5pt;height:13.05pt;z-index:-37872;mso-position-horizontal-relative:page;mso-position-vertical-relative:page" filled="f" stroked="f">
-          <v:textbox style="mso-next-textbox:#_x0000_s3084" inset="0,0,0,0">
-            <w:txbxContent>
-              <w:p>
-                <w:pPr>
-                  <w:pStyle w:val="BodyText"/>
-                  <w:spacing w:line="245" w:lineRule="exact"/>
-                  <w:ind w:left="20"/>
-                  <w:rPr>
-                    <w:rFonts w:ascii="Calibri Light"/>
-                  </w:rPr>
-                </w:pPr>
-                <w:r>
-                  <w:rPr>
-                    <w:rFonts w:ascii="Calibri Light"/>
-                    <w:color w:val="808080"/>
-                  </w:rPr>
-                  <w:t xml:space="preserve">Page </w:t>
-                </w:r>
-                <w:r>
-                  <w:fldChar w:fldCharType="begin"/>
-                </w:r>
-                <w:r>
-                  <w:rPr>
-                    <w:rFonts w:ascii="Calibri Light"/>
-                    <w:color w:val="808080"/>
-                  </w:rPr>
-                  <w:instrText xml:space="preserve"> PAGE </w:instrText>
-                </w:r>
-                <w:r>
-                  <w:fldChar w:fldCharType="separate"/>
-                </w:r>
-                <w:r>
-                  <w:t>1</w:t>
-                </w:r>
-                <w:r>
-                  <w:fldChar w:fldCharType="end"/>
-                </w:r>
-              </w:p>
-            </w:txbxContent>
-          </v:textbox>
-          <w10:wrap anchorx="page" anchory="page"/>
-        </v:shape>
-      </w:pict>
+      <mc:AlternateContent>
+        <mc:Choice Requires="wps">
+          <w:drawing>
+            <wp:anchor distT="0" distB="0" distL="114300" distR="114300" simplePos="0" relativeHeight="503278608" behindDoc="1" locked="0" layoutInCell="1" allowOverlap="1">
+              <wp:simplePos x="0" y="0"/>
+              <wp:positionH relativeFrom="page">
+                <wp:posOffset>7113270</wp:posOffset>
+              </wp:positionH>
+              <wp:positionV relativeFrom="page">
+                <wp:posOffset>9194800</wp:posOffset>
+              </wp:positionV>
+              <wp:extent cx="412750" cy="165735"/>
+              <wp:effectExtent l="0" t="3175" r="0" b="2540"/>
+              <wp:wrapNone/>
+              <wp:docPr id="8" name="Text Box 1036"/>
+              <wp:cNvGraphicFramePr>
+                <a:graphicFrameLocks xmlns:a="http://schemas.openxmlformats.org/drawingml/2006/main"/>
+              </wp:cNvGraphicFramePr>
+              <a:graphic xmlns:a="http://schemas.openxmlformats.org/drawingml/2006/main">
+                <a:graphicData uri="http://schemas.microsoft.com/office/word/2010/wordprocessingShape">
+                  <wps:wsp>
+                    <wps:cNvSpPr txBox="1">
+                      <a:spLocks noChangeArrowheads="1"/>
+                    </wps:cNvSpPr>
+                    <wps:spPr bwMode="auto">
+                      <a:xfrm>
+                        <a:off x="0" y="0"/>
+                        <a:ext cx="412750" cy="165735"/>
+                      </a:xfrm>
+                      <a:prstGeom prst="rect">
+                        <a:avLst/>
+                      </a:prstGeom>
+                      <a:noFill/>
+                      <a:ln>
+                        <a:noFill/>
+                      </a:ln>
+                      <a:extLst>
+                        <a:ext uri="{909E8E84-426E-40DD-AFC4-6F175D3DCCD1}">
+                          <a14:hiddenFill xmlns:a14="http://schemas.microsoft.com/office/drawing/2010/main">
+                            <a:solidFill>
+                              <a:srgbClr val="FFFFFF"/>
+                            </a:solidFill>
+                          </a14:hiddenFill>
+                        </a:ext>
+                        <a:ext uri="{91240B29-F687-4F45-9708-019B960494DF}">
+                          <a14:hiddenLine xmlns:a14="http://schemas.microsoft.com/office/drawing/2010/main" w="9525">
+                            <a:solidFill>
+                              <a:srgbClr val="000000"/>
+                            </a:solidFill>
+                            <a:miter lim="800000"/>
+                            <a:headEnd/>
+                            <a:tailEnd/>
+                          </a14:hiddenLine>
+                        </a:ext>
+                      </a:extLst>
+                    </wps:spPr>
+                    <wps:txbx>
+                      <w:txbxContent>
+                        <w:p>
+                          <w:pPr>
+                            <w:pStyle w:val="BodyText"/>
+                            <w:spacing w:line="245" w:lineRule="exact"/>
+                            <w:ind w:left="20"/>
+                            <w:rPr>
+                              <w:rFonts w:ascii="Calibri Light"/>
+                            </w:rPr>
+                          </w:pPr>
+                          <w:r>
+                            <w:rPr>
+                              <w:rFonts w:ascii="Calibri Light"/>
+                              <w:color w:val="808080"/>
+                            </w:rPr>
+                            <w:t xml:space="preserve">Page </w:t>
+                          </w:r>
+                          <w:r>
+                            <w:fldChar w:fldCharType="begin"/>
+                          </w:r>
+                          <w:r>
+                            <w:rPr>
+                              <w:rFonts w:ascii="Calibri Light"/>
+                              <w:color w:val="808080"/>
+                            </w:rPr>
+                            <w:instrText xml:space="preserve"> PAGE </w:instrText>
+                          </w:r>
+                          <w:r>
+                            <w:fldChar w:fldCharType="separate"/>
+                          </w:r>
+                          <w:r>
+                            <w:t>1</w:t>
+                          </w:r>
+                          <w:r>
+                            <w:fldChar w:fldCharType="end"/>
+                          </w:r>
+                        </w:p>
+                      </w:txbxContent>
+                    </wps:txbx>
+                    <wps:bodyPr rot="0" vert="horz" wrap="square" lIns="0" tIns="0" rIns="0" bIns="0" anchor="t" anchorCtr="0" upright="1">
+                      <a:noAutofit/>
+                    </wps:bodyPr>
+                  </wps:wsp>
+                </a:graphicData>
+              </a:graphic>
+              <wp14:sizeRelH relativeFrom="page">
+                <wp14:pctWidth>0</wp14:pctWidth>
+              </wp14:sizeRelH>
+              <wp14:sizeRelV relativeFrom="page">
+                <wp14:pctHeight>0</wp14:pctHeight>
+              </wp14:sizeRelV>
+            </wp:anchor>
+          </w:drawing>
+        </mc:Choice>
+        <mc:Fallback>
+          <w:pict>
+            <v:shape id="Text Box 1036" o:spid="_x0000_s1030" type="#_x0000_t202" style="position:absolute;margin-left:560.1pt;margin-top:724pt;width:32.5pt;height:13.05pt;z-index:-37872;visibility:visible;mso-wrap-style:square;mso-width-percent:0;mso-height-percent:0;mso-wrap-distance-left:9pt;mso-wrap-distance-top:0;mso-wrap-distance-right:9pt;mso-wrap-distance-bottom:0;mso-position-horizontal:absolute;mso-position-horizontal-relative:page;mso-position-vertical:absolute;mso-position-vertical-relative:page;mso-width-percent:0;mso-height-percent:0;mso-width-relative:page;mso-height-relative:page;v-text-anchor:top" o:gfxdata="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" filled="f" stroked="f">
+              <v:textbox inset="0,0,0,0">
+                <w:txbxContent>
+                  <w:p>
+                    <w:pPr>
+                      <w:pStyle w:val="BodyText"/>
+                      <w:spacing w:line="245" w:lineRule="exact"/>
+                      <w:ind w:left="20"/>
+                      <w:rPr>
+                        <w:rFonts w:ascii="Calibri Light"/>
+                      </w:rPr>
+                    </w:pPr>
+                    <w:r>
+                      <w:rPr>
+                        <w:rFonts w:ascii="Calibri Light"/>
+                        <w:color w:val="808080"/>
+                      </w:rPr>
+                      <w:t xml:space="preserve">Page </w:t>
+                    </w:r>
+                    <w:r>
+                      <w:fldChar w:fldCharType="begin"/>
+                    </w:r>
+                    <w:r>
+                      <w:rPr>
+                        <w:rFonts w:ascii="Calibri Light"/>
+                        <w:color w:val="808080"/>
+                      </w:rPr>
+                      <w:instrText xml:space="preserve"> PAGE </w:instrText>
+                    </w:r>
+                    <w:r>
+                      <w:fldChar w:fldCharType="separate"/>
+                    </w:r>
+                    <w:r>
+                      <w:t>1</w:t>
+                    </w:r>
+                    <w:r>
+                      <w:fldChar w:fldCharType="end"/>
+                    </w:r>
+                  </w:p>
+                </w:txbxContent>
+              </v:textbox>
+              <w10:wrap anchorx="page" anchory="page"/>
+            </v:shape>
+          </w:pict>
+        </mc:Fallback>
+      </mc:AlternateContent>
     </w:r>
     <w:r>
       <w:rPr>
+        <w:noProof/>
         <w:sz w:val="22"/>
       </w:rPr>
-      <w:pict>
-        <v:shape id="_x0000_s3085" type="#_x0000_t202" style="position:absolute;margin-left:20.6pt;margin-top:737.05pt;width:548pt;height:19.95pt;z-index:-36848;mso-position-horizontal-relative:page;mso-position-vertical-relative:page" filled="f" stroked="f">
-          <v:textbox style="mso-next-textbox:#_x0000_s3085" inset="0,0,0,0">
-            <w:txbxContent>
-              <w:p>
-                <w:pPr>
-                  <w:spacing w:line="184" w:lineRule="exact"/>
-                  <w:ind w:left="20"/>
-                  <w:rPr>
-                    <w:b/>
-                    <w:sz w:val="16"/>
-                  </w:rPr>
-                </w:pPr>
-                <w:r>
-                  <w:rPr>
-                    <w:b/>
-                    <w:color w:val="808080"/>
-                    <w:sz w:val="16"/>
-                  </w:rPr>
-                  <w:t>Agreed IDSR Priority Di</w:t>
-                </w:r>
-                <w:r>
-                  <w:rPr>
-                    <w:b/>
-                    <w:color w:val="808080"/>
-                    <w:sz w:val="16"/>
-                  </w:rPr>
-                  <w:t>seases: Acute Haemorrhagic Fever</w:t>
-                </w:r>
-                <w:r>
-                  <w:rPr>
-                    <w:b/>
-                    <w:color w:val="808080"/>
-                    <w:sz w:val="16"/>
-                  </w:rPr>
-                  <w:t>, Acute Respiratory Infection</w:t>
-                </w:r>
-                <w:r>
-                  <w:rPr>
-                    <w:b/>
-                    <w:color w:val="808080"/>
-                    <w:sz w:val="16"/>
-                  </w:rPr>
-                  <w:t>, Acute Watery Diarrhoea</w:t>
-                </w:r>
-                <w:r>
-                  <w:rPr>
-                    <w:color w:val="808080"/>
-                    <w:sz w:val="16"/>
-                  </w:rPr>
-                  <w:t xml:space="preserve">, </w:t>
-                </w:r>
-                <w:r>
-                  <w:rPr>
-                    <w:b/>
-                    <w:color w:val="808080"/>
-                    <w:sz w:val="16"/>
-                  </w:rPr>
-                  <w:t>Diphtheria</w:t>
-                </w:r>
-                <w:r>
-                  <w:rPr>
-                    <w:color w:val="808080"/>
-                    <w:sz w:val="16"/>
-                  </w:rPr>
-                  <w:t xml:space="preserve">, </w:t>
-                </w:r>
-                <w:r>
-                  <w:rPr>
-                    <w:b/>
-                    <w:color w:val="808080"/>
-                    <w:sz w:val="16"/>
-                  </w:rPr>
-                  <w:t>Influenza like Illness</w:t>
-                </w:r>
-                <w:r>
-                  <w:rPr>
-                    <w:b/>
-                    <w:color w:val="808080"/>
-                    <w:sz w:val="16"/>
-                  </w:rPr>
-                  <w:t>, Measles, Severe Acute Respiratory I</w:t>
-                </w:r>
-                <w:r>
-                  <w:rPr>
-                    <w:b/>
-                    <w:color w:val="808080"/>
-                    <w:sz w:val="16"/>
-                  </w:rPr>
-                  <w:t>llness, Bloody Diarrhoea</w:t>
-                </w:r>
-              </w:p>
-            </w:txbxContent>
-          </v:textbox>
-          <w10:wrap anchorx="page" anchory="page"/>
-        </v:shape>
-      </w:pict>
+      <mc:AlternateContent>
+        <mc:Choice Requires="wps">
+          <w:drawing>
+            <wp:anchor distT="0" distB="0" distL="114300" distR="114300" simplePos="0" relativeHeight="503279632" behindDoc="1" locked="0" layoutInCell="1" allowOverlap="1">
+              <wp:simplePos x="0" y="0"/>
+              <wp:positionH relativeFrom="page">
+                <wp:posOffset>261620</wp:posOffset>
+              </wp:positionH>
+              <wp:positionV relativeFrom="page">
+                <wp:posOffset>9360535</wp:posOffset>
+              </wp:positionV>
+              <wp:extent cx="6959600" cy="253365"/>
+              <wp:effectExtent l="4445" t="0" r="0" b="0"/>
+              <wp:wrapNone/>
+              <wp:docPr id="7" name="Text Box 1037"/>
+              <wp:cNvGraphicFramePr>
+                <a:graphicFrameLocks xmlns:a="http://schemas.openxmlformats.org/drawingml/2006/main"/>
+              </wp:cNvGraphicFramePr>
+              <a:graphic xmlns:a="http://schemas.openxmlformats.org/drawingml/2006/main">
+                <a:graphicData uri="http://schemas.microsoft.com/office/word/2010/wordprocessingShape">
+                  <wps:wsp>
+                    <wps:cNvSpPr txBox="1">
+                      <a:spLocks noChangeArrowheads="1"/>
+                    </wps:cNvSpPr>
+                    <wps:spPr bwMode="auto">
+                      <a:xfrm>
+                        <a:off x="0" y="0"/>
+                        <a:ext cx="6959600" cy="253365"/>
+                      </a:xfrm>
+                      <a:prstGeom prst="rect">
+                        <a:avLst/>
+                      </a:prstGeom>
+                      <a:noFill/>
+                      <a:ln>
+                        <a:noFill/>
+                      </a:ln>
+                      <a:extLst>
+                        <a:ext uri="{909E8E84-426E-40DD-AFC4-6F175D3DCCD1}">
+                          <a14:hiddenFill xmlns:a14="http://schemas.microsoft.com/office/drawing/2010/main">
+                            <a:solidFill>
+                              <a:srgbClr val="FFFFFF"/>
+                            </a:solidFill>
+                          </a14:hiddenFill>
+                        </a:ext>
+                        <a:ext uri="{91240B29-F687-4F45-9708-019B960494DF}">
+                          <a14:hiddenLine xmlns:a14="http://schemas.microsoft.com/office/drawing/2010/main" w="9525">
+                            <a:solidFill>
+                              <a:srgbClr val="000000"/>
+                            </a:solidFill>
+                            <a:miter lim="800000"/>
+                            <a:headEnd/>
+                            <a:tailEnd/>
+                          </a14:hiddenLine>
+                        </a:ext>
+                      </a:extLst>
+                    </wps:spPr>
+                    <wps:txbx>
+                      <w:txbxContent>
+                        <w:p>
+                          <w:pPr>
+                            <w:spacing w:line="184" w:lineRule="exact"/>
+                            <w:ind w:left="20"/>
+                            <w:rPr>
+                              <w:b/>
+                              <w:sz w:val="16"/>
+                            </w:rPr>
+                          </w:pPr>
+                          <w:r>
+                            <w:rPr>
+                              <w:b/>
+                              <w:color w:val="808080"/>
+                              <w:sz w:val="16"/>
+                            </w:rPr>
+                            <w:t>Agreed IDSR Priority Diseases: Acute Haemorrhagic Fever, Acute Respiratory Infection, Acute Watery Diarrhoea</w:t>
+                          </w:r>
+                          <w:r>
+                            <w:rPr>
+                              <w:color w:val="808080"/>
+                              <w:sz w:val="16"/>
+                            </w:rPr>
+                            <w:t xml:space="preserve">, </w:t>
+                          </w:r>
+                          <w:r>
+                            <w:rPr>
+                              <w:b/>
+                              <w:color w:val="808080"/>
+                              <w:sz w:val="16"/>
+                            </w:rPr>
+                            <w:t>Diphtheria</w:t>
+                          </w:r>
+                          <w:r>
+                            <w:rPr>
+                              <w:color w:val="808080"/>
+                              <w:sz w:val="16"/>
+                            </w:rPr>
+                            <w:t xml:space="preserve">, </w:t>
+                          </w:r>
+                          <w:r>
+                            <w:rPr>
+                              <w:b/>
+                              <w:color w:val="808080"/>
+                              <w:sz w:val="16"/>
+                            </w:rPr>
+                            <w:t>Influenza like Illness, Measles, Severe Acute Respiratory Illness, Bloody Diarrhoea</w:t>
+                          </w:r>
+                        </w:p>
+                      </w:txbxContent>
+                    </wps:txbx>
+                    <wps:bodyPr rot="0" vert="horz" wrap="square" lIns="0" tIns="0" rIns="0" bIns="0" anchor="t" anchorCtr="0" upright="1">
+                      <a:noAutofit/>
+                    </wps:bodyPr>
+                  </wps:wsp>
+                </a:graphicData>
+              </a:graphic>
+              <wp14:sizeRelH relativeFrom="page">
+                <wp14:pctWidth>0</wp14:pctWidth>
+              </wp14:sizeRelH>
+              <wp14:sizeRelV relativeFrom="page">
+                <wp14:pctHeight>0</wp14:pctHeight>
+              </wp14:sizeRelV>
+            </wp:anchor>
+          </w:drawing>
+        </mc:Choice>
+        <mc:Fallback>
+          <w:pict>
+            <v:shape id="Text Box 1037" o:spid="_x0000_s1031" type="#_x0000_t202" style="position:absolute;margin-left:20.6pt;margin-top:737.05pt;width:548pt;height:19.95pt;z-index:-36848;visibility:visible;mso-wrap-style:square;mso-width-percent:0;mso-height-percent:0;mso-wrap-distance-left:9pt;mso-wrap-distance-top:0;mso-wrap-distance-right:9pt;mso-wrap-distance-bottom:0;mso-position-horizontal:absolute;mso-position-horizontal-relative:page;mso-position-vertical:absolute;mso-position-vertical-relative:page;mso-width-percent:0;mso-height-percent:0;mso-width-relative:page;mso-height-relative:page;v-text-anchor:top" o:gfxdata="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" filled="f" stroked="f">
+              <v:textbox inset="0,0,0,0">
+                <w:txbxContent>
+                  <w:p>
+                    <w:pPr>
+                      <w:spacing w:line="184" w:lineRule="exact"/>
+                      <w:ind w:left="20"/>
+                      <w:rPr>
+                        <w:b/>
+                        <w:sz w:val="16"/>
+                      </w:rPr>
+                    </w:pPr>
+                    <w:r>
+                      <w:rPr>
+                        <w:b/>
+                        <w:color w:val="808080"/>
+                        <w:sz w:val="16"/>
+                      </w:rPr>
+                      <w:t>Agreed IDSR Priority Diseases: Acute Haemorrhagic Fever, Acute Respiratory Infection, Acute Watery Diarrhoea</w:t>
+                    </w:r>
+                    <w:r>
+                      <w:rPr>
+                        <w:color w:val="808080"/>
+                        <w:sz w:val="16"/>
+                      </w:rPr>
+                      <w:t xml:space="preserve">, </w:t>
+                    </w:r>
+                    <w:r>
+                      <w:rPr>
+                        <w:b/>
+                        <w:color w:val="808080"/>
+                        <w:sz w:val="16"/>
+                      </w:rPr>
+                      <w:t>Diphtheria</w:t>
+                    </w:r>
+                    <w:r>
+                      <w:rPr>
+                        <w:color w:val="808080"/>
+                        <w:sz w:val="16"/>
+                      </w:rPr>
+                      <w:t xml:space="preserve">, </w:t>
+                    </w:r>
+                    <w:r>
+                      <w:rPr>
+                        <w:b/>
+                        <w:color w:val="808080"/>
+                        <w:sz w:val="16"/>
+                      </w:rPr>
+                      <w:t>Influenza like Illness, Measles, Severe Acute Respiratory Illness, Bloody Diarrhoea</w:t>
+                    </w:r>
+                  </w:p>
+                </w:txbxContent>
+              </v:textbox>
+              <w10:wrap anchorx="page" anchory="page"/>
+            </v:shape>
+          </w:pict>
+        </mc:Fallback>
+      </mc:AlternateContent>
     </w:r>
   </w:p>
   <w:p>
@@ -914,10 +2514,7 @@
       <w:jc w:val="center"/>
     </w:pPr>
     <w:r>
-      <w:t>Weekly Bulletin: I</w:t>
-    </w:r>
-    <w:r>
-      <w:t>ntegrated Disease Surveillance and Response (IDSR) System</w:t>
+      <w:t>Weekly Bulletin: Integrated Disease Surveillance and Response (IDSR) System</w:t>
     </w:r>
   </w:p>
   <w:p>
@@ -1118,6 +2715,98 @@
     </w:lvl>
   </w:abstractNum>
   <w:abstractNum w:abstractNumId="2" w15:restartNumberingAfterBreak="0">
+    <w:nsid w:val="9C01299B"/>
+    <w:multiLevelType w:val="multilevel"/>
+    <w:tmpl w:val="8C4A76E2"/>
+    <w:lvl w:ilvl="0">
+      <w:numFmt w:val="bullet"/>
+      <w:lvlText w:val=" "/>
+      <w:lvlJc w:val="left"/>
+      <w:pPr>
+        <w:tabs>
+          <w:tab w:val="num" w:pos="0"/>
+        </w:tabs>
+        <w:ind w:left="480" w:hanging="480"/>
+      </w:pPr>
+    </w:lvl>
+    <w:lvl w:ilvl="1">
+      <w:numFmt w:val="bullet"/>
+      <w:lvlText w:val=" "/>
+      <w:lvlJc w:val="left"/>
+      <w:pPr>
+        <w:tabs>
+          <w:tab w:val="num" w:pos="720"/>
+        </w:tabs>
+        <w:ind w:left="1200" w:hanging="480"/>
+      </w:pPr>
+    </w:lvl>
+    <w:lvl w:ilvl="2">
+      <w:numFmt w:val="bullet"/>
+      <w:lvlText w:val=" "/>
+      <w:lvlJc w:val="left"/>
+      <w:pPr>
+        <w:tabs>
+          <w:tab w:val="num" w:pos="1440"/>
+        </w:tabs>
+        <w:ind w:left="1920" w:hanging="480"/>
+      </w:pPr>
+    </w:lvl>
+    <w:lvl w:ilvl="3">
+      <w:numFmt w:val="bullet"/>
+      <w:lvlText w:val=" "/>
+      <w:lvlJc w:val="left"/>
+      <w:pPr>
+        <w:tabs>
+          <w:tab w:val="num" w:pos="2160"/>
+        </w:tabs>
+        <w:ind w:left="2640" w:hanging="480"/>
+      </w:pPr>
+    </w:lvl>
+    <w:lvl w:ilvl="4">
+      <w:numFmt w:val="bullet"/>
+      <w:lvlText w:val=" "/>
+      <w:lvlJc w:val="left"/>
+      <w:pPr>
+        <w:tabs>
+          <w:tab w:val="num" w:pos="2880"/>
+        </w:tabs>
+        <w:ind w:left="3360" w:hanging="480"/>
+      </w:pPr>
+    </w:lvl>
+    <w:lvl w:ilvl="5">
+      <w:numFmt w:val="bullet"/>
+      <w:lvlText w:val=" "/>
+      <w:lvlJc w:val="left"/>
+      <w:pPr>
+        <w:tabs>
+          <w:tab w:val="num" w:pos="3600"/>
+        </w:tabs>
+        <w:ind w:left="4080" w:hanging="480"/>
+      </w:pPr>
+    </w:lvl>
+    <w:lvl w:ilvl="6">
+      <w:numFmt w:val="bullet"/>
+      <w:lvlText w:val=" "/>
+      <w:lvlJc w:val="left"/>
+      <w:pPr>
+        <w:tabs>
+          <w:tab w:val="num" w:pos="4320"/>
+        </w:tabs>
+        <w:ind w:left="4800" w:hanging="480"/>
+      </w:pPr>
+    </w:lvl>
+    <w:lvl w:ilvl="7">
+      <w:numFmt w:val="decimal"/>
+      <w:lvlText w:val=""/>
+      <w:lvlJc w:val="left"/>
+    </w:lvl>
+    <w:lvl w:ilvl="8">
+      <w:numFmt w:val="decimal"/>
+      <w:lvlText w:val=""/>
+      <w:lvlJc w:val="left"/>
+    </w:lvl>
+  </w:abstractNum>
+  <w:abstractNum w:abstractNumId="3" w15:restartNumberingAfterBreak="0">
     <w:nsid w:val="9E27681A"/>
     <w:multiLevelType w:val="multilevel"/>
     <w:tmpl w:val="68F2A3B2"/>
@@ -1209,7 +2898,7 @@
       <w:lvlJc w:val="left"/>
     </w:lvl>
   </w:abstractNum>
-  <w:abstractNum w:abstractNumId="3" w15:restartNumberingAfterBreak="0">
+  <w:abstractNum w:abstractNumId="4" w15:restartNumberingAfterBreak="0">
     <w:nsid w:val="B31338BF"/>
     <w:multiLevelType w:val="multilevel"/>
     <w:tmpl w:val="A1769938"/>
@@ -1301,7 +2990,99 @@
       <w:lvlJc w:val="left"/>
     </w:lvl>
   </w:abstractNum>
-  <w:abstractNum w:abstractNumId="4" w15:restartNumberingAfterBreak="0">
+  <w:abstractNum w:abstractNumId="5" w15:restartNumberingAfterBreak="0">
+    <w:nsid w:val="B5BCF172"/>
+    <w:multiLevelType w:val="multilevel"/>
+    <w:tmpl w:val="7C2C0E38"/>
+    <w:lvl w:ilvl="0">
+      <w:numFmt w:val="bullet"/>
+      <w:lvlText w:val="•"/>
+      <w:lvlJc w:val="left"/>
+      <w:pPr>
+        <w:tabs>
+          <w:tab w:val="num" w:pos="0"/>
+        </w:tabs>
+        <w:ind w:left="480" w:hanging="480"/>
+      </w:pPr>
+    </w:lvl>
+    <w:lvl w:ilvl="1">
+      <w:numFmt w:val="bullet"/>
+      <w:lvlText w:val="–"/>
+      <w:lvlJc w:val="left"/>
+      <w:pPr>
+        <w:tabs>
+          <w:tab w:val="num" w:pos="720"/>
+        </w:tabs>
+        <w:ind w:left="1200" w:hanging="480"/>
+      </w:pPr>
+    </w:lvl>
+    <w:lvl w:ilvl="2">
+      <w:numFmt w:val="bullet"/>
+      <w:lvlText w:val="•"/>
+      <w:lvlJc w:val="left"/>
+      <w:pPr>
+        <w:tabs>
+          <w:tab w:val="num" w:pos="1440"/>
+        </w:tabs>
+        <w:ind w:left="1920" w:hanging="480"/>
+      </w:pPr>
+    </w:lvl>
+    <w:lvl w:ilvl="3">
+      <w:numFmt w:val="bullet"/>
+      <w:lvlText w:val="–"/>
+      <w:lvlJc w:val="left"/>
+      <w:pPr>
+        <w:tabs>
+          <w:tab w:val="num" w:pos="2160"/>
+        </w:tabs>
+        <w:ind w:left="2640" w:hanging="480"/>
+      </w:pPr>
+    </w:lvl>
+    <w:lvl w:ilvl="4">
+      <w:numFmt w:val="bullet"/>
+      <w:lvlText w:val="•"/>
+      <w:lvlJc w:val="left"/>
+      <w:pPr>
+        <w:tabs>
+          <w:tab w:val="num" w:pos="2880"/>
+        </w:tabs>
+        <w:ind w:left="3360" w:hanging="480"/>
+      </w:pPr>
+    </w:lvl>
+    <w:lvl w:ilvl="5">
+      <w:numFmt w:val="bullet"/>
+      <w:lvlText w:val="–"/>
+      <w:lvlJc w:val="left"/>
+      <w:pPr>
+        <w:tabs>
+          <w:tab w:val="num" w:pos="3600"/>
+        </w:tabs>
+        <w:ind w:left="4080" w:hanging="480"/>
+      </w:pPr>
+    </w:lvl>
+    <w:lvl w:ilvl="6">
+      <w:numFmt w:val="bullet"/>
+      <w:lvlText w:val="•"/>
+      <w:lvlJc w:val="left"/>
+      <w:pPr>
+        <w:tabs>
+          <w:tab w:val="num" w:pos="4320"/>
+        </w:tabs>
+        <w:ind w:left="4800" w:hanging="480"/>
+      </w:pPr>
+    </w:lvl>
+    <w:lvl w:ilvl="7">
+      <w:numFmt w:val="decimal"/>
+      <w:lvlText w:val=""/>
+      <w:lvlJc w:val="left"/>
+    </w:lvl>
+    <w:lvl w:ilvl="8">
+      <w:numFmt w:val="decimal"/>
+      <w:lvlText w:val=""/>
+      <w:lvlJc w:val="left"/>
+    </w:lvl>
+  </w:abstractNum>
+  <w:abstractNum w:abstractNumId="6" w15:restartNumberingAfterBreak="0">
     <w:nsid w:val="CDFF9273"/>
     <w:multiLevelType w:val="multilevel"/>
     <w:tmpl w:val="30883740"/>
@@ -1393,7 +3174,99 @@
       <w:lvlJc w:val="left"/>
     </w:lvl>
   </w:abstractNum>
-  <w:abstractNum w:abstractNumId="5" w15:restartNumberingAfterBreak="0">
+  <w:abstractNum w:abstractNumId="7" w15:restartNumberingAfterBreak="0">
+    <w:nsid w:val="E2926F7E"/>
+    <w:multiLevelType w:val="multilevel"/>
+    <w:tmpl w:val="411AF6F6"/>
+    <w:lvl w:ilvl="0">
+      <w:numFmt w:val="bullet"/>
+      <w:lvlText w:val="•"/>
+      <w:lvlJc w:val="left"/>
+      <w:pPr>
+        <w:tabs>
+          <w:tab w:val="num" w:pos="0"/>
+        </w:tabs>
+        <w:ind w:left="480" w:hanging="480"/>
+      </w:pPr>
+    </w:lvl>
+    <w:lvl w:ilvl="1">
+      <w:numFmt w:val="bullet"/>
+      <w:lvlText w:val="–"/>
+      <w:lvlJc w:val="left"/>
+      <w:pPr>
+        <w:tabs>
+          <w:tab w:val="num" w:pos="720"/>
+        </w:tabs>
+        <w:ind w:left="1200" w:hanging="480"/>
+      </w:pPr>
+    </w:lvl>
+    <w:lvl w:ilvl="2">
+      <w:numFmt w:val="bullet"/>
+      <w:lvlText w:val="•"/>
+      <w:lvlJc w:val="left"/>
+      <w:pPr>
+        <w:tabs>
+          <w:tab w:val="num" w:pos="1440"/>
+        </w:tabs>
+        <w:ind w:left="1920" w:hanging="480"/>
+      </w:pPr>
+    </w:lvl>
+    <w:lvl w:ilvl="3">
+      <w:numFmt w:val="bullet"/>
+      <w:lvlText w:val="–"/>
+      <w:lvlJc w:val="left"/>
+      <w:pPr>
+        <w:tabs>
+          <w:tab w:val="num" w:pos="2160"/>
+        </w:tabs>
+        <w:ind w:left="2640" w:hanging="480"/>
+      </w:pPr>
+    </w:lvl>
+    <w:lvl w:ilvl="4">
+      <w:numFmt w:val="bullet"/>
+      <w:lvlText w:val="•"/>
+      <w:lvlJc w:val="left"/>
+      <w:pPr>
+        <w:tabs>
+          <w:tab w:val="num" w:pos="2880"/>
+        </w:tabs>
+        <w:ind w:left="3360" w:hanging="480"/>
+      </w:pPr>
+    </w:lvl>
+    <w:lvl w:ilvl="5">
+      <w:numFmt w:val="bullet"/>
+      <w:lvlText w:val="–"/>
+      <w:lvlJc w:val="left"/>
+      <w:pPr>
+        <w:tabs>
+          <w:tab w:val="num" w:pos="3600"/>
+        </w:tabs>
+        <w:ind w:left="4080" w:hanging="480"/>
+      </w:pPr>
+    </w:lvl>
+    <w:lvl w:ilvl="6">
+      <w:numFmt w:val="bullet"/>
+      <w:lvlText w:val="•"/>
+      <w:lvlJc w:val="left"/>
+      <w:pPr>
+        <w:tabs>
+          <w:tab w:val="num" w:pos="4320"/>
+        </w:tabs>
+        <w:ind w:left="4800" w:hanging="480"/>
+      </w:pPr>
+    </w:lvl>
+    <w:lvl w:ilvl="7">
+      <w:numFmt w:val="decimal"/>
+      <w:lvlText w:val=""/>
+      <w:lvlJc w:val="left"/>
+    </w:lvl>
+    <w:lvl w:ilvl="8">
+      <w:numFmt w:val="decimal"/>
+      <w:lvlText w:val=""/>
+      <w:lvlJc w:val="left"/>
+    </w:lvl>
+  </w:abstractNum>
+  <w:abstractNum w:abstractNumId="8" w15:restartNumberingAfterBreak="0">
     <w:nsid w:val="ED352011"/>
     <w:multiLevelType w:val="multilevel"/>
     <w:tmpl w:val="78C489FE"/>
@@ -1485,7 +3358,7 @@
       <w:lvlJc w:val="left"/>
     </w:lvl>
   </w:abstractNum>
-  <w:abstractNum w:abstractNumId="6" w15:restartNumberingAfterBreak="0">
+  <w:abstractNum w:abstractNumId="9" w15:restartNumberingAfterBreak="0">
     <w:nsid w:val="1EB9679F"/>
     <w:multiLevelType w:val="hybridMultilevel"/>
     <w:tmpl w:val="2196F310"/>
@@ -1601,7 +3474,7 @@
       </w:rPr>
     </w:lvl>
   </w:abstractNum>
-  <w:abstractNum w:abstractNumId="7" w15:restartNumberingAfterBreak="0">
+  <w:abstractNum w:abstractNumId="10" w15:restartNumberingAfterBreak="0">
     <w:nsid w:val="2392CDBA"/>
     <w:multiLevelType w:val="multilevel"/>
     <w:tmpl w:val="59628952"/>
@@ -1693,7 +3566,7 @@
       <w:lvlJc w:val="left"/>
     </w:lvl>
   </w:abstractNum>
-  <w:abstractNum w:abstractNumId="8" w15:restartNumberingAfterBreak="0">
+  <w:abstractNum w:abstractNumId="11" w15:restartNumberingAfterBreak="0">
     <w:nsid w:val="24A106BB"/>
     <w:multiLevelType w:val="multilevel"/>
     <w:tmpl w:val="7786D04E"/>
@@ -1785,7 +3658,7 @@
       <w:lvlJc w:val="left"/>
     </w:lvl>
   </w:abstractNum>
-  <w:abstractNum w:abstractNumId="9" w15:restartNumberingAfterBreak="0">
+  <w:abstractNum w:abstractNumId="12" w15:restartNumberingAfterBreak="0">
     <w:nsid w:val="325906A4"/>
     <w:multiLevelType w:val="multilevel"/>
     <w:tmpl w:val="8090B122"/>
@@ -1877,7 +3750,7 @@
       <w:lvlJc w:val="left"/>
     </w:lvl>
   </w:abstractNum>
-  <w:abstractNum w:abstractNumId="10" w15:restartNumberingAfterBreak="0">
+  <w:abstractNum w:abstractNumId="13" w15:restartNumberingAfterBreak="0">
     <w:nsid w:val="3DC9E7A3"/>
     <w:multiLevelType w:val="multilevel"/>
     <w:tmpl w:val="23827D4E"/>
@@ -1969,7 +3842,99 @@
       <w:lvlJc w:val="left"/>
     </w:lvl>
   </w:abstractNum>
-  <w:abstractNum w:abstractNumId="11" w15:restartNumberingAfterBreak="0">
+  <w:abstractNum w:abstractNumId="14" w15:restartNumberingAfterBreak="0">
+    <w:nsid w:val="3F1AE683"/>
+    <w:multiLevelType w:val="multilevel"/>
+    <w:tmpl w:val="6B90F090"/>
+    <w:lvl w:ilvl="0">
+      <w:numFmt w:val="bullet"/>
+      <w:lvlText w:val=" "/>
+      <w:lvlJc w:val="left"/>
+      <w:pPr>
+        <w:tabs>
+          <w:tab w:val="num" w:pos="0"/>
+        </w:tabs>
+        <w:ind w:left="480" w:hanging="480"/>
+      </w:pPr>
+    </w:lvl>
+    <w:lvl w:ilvl="1">
+      <w:numFmt w:val="bullet"/>
+      <w:lvlText w:val=" "/>
+      <w:lvlJc w:val="left"/>
+      <w:pPr>
+        <w:tabs>
+          <w:tab w:val="num" w:pos="720"/>
+        </w:tabs>
+        <w:ind w:left="1200" w:hanging="480"/>
+      </w:pPr>
+    </w:lvl>
+    <w:lvl w:ilvl="2">
+      <w:numFmt w:val="bullet"/>
+      <w:lvlText w:val=" "/>
+      <w:lvlJc w:val="left"/>
+      <w:pPr>
+        <w:tabs>
+          <w:tab w:val="num" w:pos="1440"/>
+        </w:tabs>
+        <w:ind w:left="1920" w:hanging="480"/>
+      </w:pPr>
+    </w:lvl>
+    <w:lvl w:ilvl="3">
+      <w:numFmt w:val="bullet"/>
+      <w:lvlText w:val=" "/>
+      <w:lvlJc w:val="left"/>
+      <w:pPr>
+        <w:tabs>
+          <w:tab w:val="num" w:pos="2160"/>
+        </w:tabs>
+        <w:ind w:left="2640" w:hanging="480"/>
+      </w:pPr>
+    </w:lvl>
+    <w:lvl w:ilvl="4">
+      <w:numFmt w:val="bullet"/>
+      <w:lvlText w:val=" "/>
+      <w:lvlJc w:val="left"/>
+      <w:pPr>
+        <w:tabs>
+          <w:tab w:val="num" w:pos="2880"/>
+        </w:tabs>
+        <w:ind w:left="3360" w:hanging="480"/>
+      </w:pPr>
+    </w:lvl>
+    <w:lvl w:ilvl="5">
+      <w:numFmt w:val="bullet"/>
+      <w:lvlText w:val=" "/>
+      <w:lvlJc w:val="left"/>
+      <w:pPr>
+        <w:tabs>
+          <w:tab w:val="num" w:pos="3600"/>
+        </w:tabs>
+        <w:ind w:left="4080" w:hanging="480"/>
+      </w:pPr>
+    </w:lvl>
+    <w:lvl w:ilvl="6">
+      <w:numFmt w:val="bullet"/>
+      <w:lvlText w:val=" "/>
+      <w:lvlJc w:val="left"/>
+      <w:pPr>
+        <w:tabs>
+          <w:tab w:val="num" w:pos="4320"/>
+        </w:tabs>
+        <w:ind w:left="4800" w:hanging="480"/>
+      </w:pPr>
+    </w:lvl>
+    <w:lvl w:ilvl="7">
+      <w:numFmt w:val="decimal"/>
+      <w:lvlText w:val=""/>
+      <w:lvlJc w:val="left"/>
+    </w:lvl>
+    <w:lvl w:ilvl="8">
+      <w:numFmt w:val="decimal"/>
+      <w:lvlText w:val=""/>
+      <w:lvlJc w:val="left"/>
+    </w:lvl>
+  </w:abstractNum>
+  <w:abstractNum w:abstractNumId="15" w15:restartNumberingAfterBreak="0">
     <w:nsid w:val="4535381B"/>
     <w:multiLevelType w:val="hybridMultilevel"/>
     <w:tmpl w:val="36E2DA52"/>
@@ -2088,7 +4053,7 @@
       </w:rPr>
     </w:lvl>
   </w:abstractNum>
-  <w:abstractNum w:abstractNumId="12" w15:restartNumberingAfterBreak="0">
+  <w:abstractNum w:abstractNumId="16" w15:restartNumberingAfterBreak="0">
     <w:nsid w:val="50CC86CC"/>
     <w:multiLevelType w:val="multilevel"/>
     <w:tmpl w:val="9E28F3EA"/>
@@ -2180,7 +4145,7 @@
       <w:lvlJc w:val="left"/>
     </w:lvl>
   </w:abstractNum>
-  <w:abstractNum w:abstractNumId="13" w15:restartNumberingAfterBreak="0">
+  <w:abstractNum w:abstractNumId="17" w15:restartNumberingAfterBreak="0">
     <w:nsid w:val="5629F866"/>
     <w:multiLevelType w:val="multilevel"/>
     <w:tmpl w:val="34920D00"/>
@@ -2272,7 +4237,7 @@
       <w:lvlJc w:val="left"/>
     </w:lvl>
   </w:abstractNum>
-  <w:abstractNum w:abstractNumId="14" w15:restartNumberingAfterBreak="0">
+  <w:abstractNum w:abstractNumId="18" w15:restartNumberingAfterBreak="0">
     <w:nsid w:val="56781988"/>
     <w:multiLevelType w:val="multilevel"/>
     <w:tmpl w:val="6218C10C"/>
@@ -2364,7 +4329,7 @@
       <w:lvlJc w:val="left"/>
     </w:lvl>
   </w:abstractNum>
-  <w:abstractNum w:abstractNumId="15" w15:restartNumberingAfterBreak="0">
+  <w:abstractNum w:abstractNumId="19" w15:restartNumberingAfterBreak="0">
     <w:nsid w:val="5F1B5759"/>
     <w:multiLevelType w:val="multilevel"/>
     <w:tmpl w:val="DCE85116"/>
@@ -2456,7 +4421,7 @@
       <w:lvlJc w:val="left"/>
     </w:lvl>
   </w:abstractNum>
-  <w:abstractNum w:abstractNumId="16" w15:restartNumberingAfterBreak="0">
+  <w:abstractNum w:abstractNumId="20" w15:restartNumberingAfterBreak="0">
     <w:nsid w:val="608A2CC4"/>
     <w:multiLevelType w:val="multilevel"/>
     <w:tmpl w:val="A7004478"/>
@@ -2548,7 +4513,7 @@
       <w:lvlJc w:val="left"/>
     </w:lvl>
   </w:abstractNum>
-  <w:abstractNum w:abstractNumId="17" w15:restartNumberingAfterBreak="0">
+  <w:abstractNum w:abstractNumId="21" w15:restartNumberingAfterBreak="0">
     <w:nsid w:val="669BE06F"/>
     <w:multiLevelType w:val="multilevel"/>
     <w:tmpl w:val="85A20308"/>
@@ -2640,7 +4605,7 @@
       <w:lvlJc w:val="left"/>
     </w:lvl>
   </w:abstractNum>
-  <w:abstractNum w:abstractNumId="18" w15:restartNumberingAfterBreak="0">
+  <w:abstractNum w:abstractNumId="22" w15:restartNumberingAfterBreak="0">
     <w:nsid w:val="68B67906"/>
     <w:multiLevelType w:val="multilevel"/>
     <w:tmpl w:val="AEA0ABE0"/>
@@ -2733,97 +4698,121 @@
     </w:lvl>
   </w:abstractNum>
   <w:num w:numId="1">
-    <w:abstractNumId w:val="11"/>
+    <w:abstractNumId w:val="15"/>
   </w:num>
   <w:num w:numId="2">
-    <w:abstractNumId w:val="6"/>
+    <w:abstractNumId w:val="9"/>
   </w:num>
   <w:num w:numId="3">
-    <w:abstractNumId w:val="9"/>
+    <w:abstractNumId w:val="12"/>
   </w:num>
   <w:num w:numId="4">
     <w:abstractNumId w:val="1"/>
   </w:num>
   <w:num w:numId="5">
-    <w:abstractNumId w:val="14"/>
+    <w:abstractNumId w:val="18"/>
   </w:num>
   <w:num w:numId="6">
-    <w:abstractNumId w:val="7"/>
+    <w:abstractNumId w:val="10"/>
   </w:num>
   <w:num w:numId="7">
-    <w:abstractNumId w:val="12"/>
+    <w:abstractNumId w:val="16"/>
   </w:num>
   <w:num w:numId="8">
-    <w:abstractNumId w:val="16"/>
+    <w:abstractNumId w:val="20"/>
   </w:num>
   <w:num w:numId="9">
     <w:abstractNumId w:val="0"/>
   </w:num>
   <w:num w:numId="10">
-    <w:abstractNumId w:val="18"/>
+    <w:abstractNumId w:val="22"/>
   </w:num>
   <w:num w:numId="11">
+    <w:abstractNumId w:val="17"/>
+  </w:num>
+  <w:num w:numId="12">
+    <w:abstractNumId w:val="8"/>
+  </w:num>
+  <w:num w:numId="13">
+    <w:abstractNumId w:val="11"/>
+  </w:num>
+  <w:num w:numId="14">
+    <w:abstractNumId w:val="11"/>
+  </w:num>
+  <w:num w:numId="15">
+    <w:abstractNumId w:val="11"/>
+  </w:num>
+  <w:num w:numId="16">
+    <w:abstractNumId w:val="11"/>
+  </w:num>
+  <w:num w:numId="17">
+    <w:abstractNumId w:val="11"/>
+  </w:num>
+  <w:num w:numId="18">
+    <w:abstractNumId w:val="19"/>
+  </w:num>
+  <w:num w:numId="19">
+    <w:abstractNumId w:val="6"/>
+  </w:num>
+  <w:num w:numId="20">
+    <w:abstractNumId w:val="6"/>
+  </w:num>
+  <w:num w:numId="21">
+    <w:abstractNumId w:val="6"/>
+  </w:num>
+  <w:num w:numId="22">
+    <w:abstractNumId w:val="6"/>
+  </w:num>
+  <w:num w:numId="23">
     <w:abstractNumId w:val="13"/>
   </w:num>
-  <w:num w:numId="12">
+  <w:num w:numId="24">
+    <w:abstractNumId w:val="4"/>
+  </w:num>
+  <w:num w:numId="25">
+    <w:abstractNumId w:val="4"/>
+  </w:num>
+  <w:num w:numId="26">
+    <w:abstractNumId w:val="4"/>
+  </w:num>
+  <w:num w:numId="27">
+    <w:abstractNumId w:val="4"/>
+  </w:num>
+  <w:num w:numId="28">
+    <w:abstractNumId w:val="3"/>
+  </w:num>
+  <w:num w:numId="29">
+    <w:abstractNumId w:val="21"/>
+  </w:num>
+  <w:num w:numId="30">
+    <w:abstractNumId w:val="21"/>
+  </w:num>
+  <w:num w:numId="31">
+    <w:abstractNumId w:val="21"/>
+  </w:num>
+  <w:num w:numId="32">
+    <w:abstractNumId w:val="2"/>
+  </w:num>
+  <w:num w:numId="33">
+    <w:abstractNumId w:val="7"/>
+  </w:num>
+  <w:num w:numId="34">
+    <w:abstractNumId w:val="7"/>
+  </w:num>
+  <w:num w:numId="35">
+    <w:abstractNumId w:val="7"/>
+  </w:num>
+  <w:num w:numId="36">
+    <w:abstractNumId w:val="14"/>
+  </w:num>
+  <w:num w:numId="37">
     <w:abstractNumId w:val="5"/>
   </w:num>
-  <w:num w:numId="13">
-    <w:abstractNumId w:val="8"/>
+  <w:num w:numId="38">
+    <w:abstractNumId w:val="5"/>
   </w:num>
-  <w:num w:numId="14">
-    <w:abstractNumId w:val="8"/>
-  </w:num>
-  <w:num w:numId="15">
-    <w:abstractNumId w:val="8"/>
-  </w:num>
-  <w:num w:numId="16">
-    <w:abstractNumId w:val="8"/>
-  </w:num>
-  <w:num w:numId="17">
-    <w:abstractNumId w:val="8"/>
-  </w:num>
-  <w:num w:numId="18">
-    <w:abstractNumId w:val="15"/>
-  </w:num>
-  <w:num w:numId="19">
-    <w:abstractNumId w:val="4"/>
-  </w:num>
-  <w:num w:numId="20">
-    <w:abstractNumId w:val="4"/>
-  </w:num>
-  <w:num w:numId="21">
-    <w:abstractNumId w:val="4"/>
-  </w:num>
-  <w:num w:numId="22">
-    <w:abstractNumId w:val="4"/>
-  </w:num>
-  <w:num w:numId="23">
-    <w:abstractNumId w:val="10"/>
-  </w:num>
-  <w:num w:numId="24">
-    <w:abstractNumId w:val="3"/>
-  </w:num>
-  <w:num w:numId="25">
-    <w:abstractNumId w:val="3"/>
-  </w:num>
-  <w:num w:numId="26">
-    <w:abstractNumId w:val="3"/>
-  </w:num>
-  <w:num w:numId="27">
-    <w:abstractNumId w:val="3"/>
-  </w:num>
-  <w:num w:numId="28">
-    <w:abstractNumId w:val="2"/>
-  </w:num>
-  <w:num w:numId="29">
-    <w:abstractNumId w:val="17"/>
-  </w:num>
-  <w:num w:numId="30">
-    <w:abstractNumId w:val="17"/>
-  </w:num>
-  <w:num w:numId="31">
-    <w:abstractNumId w:val="17"/>
+  <w:num w:numId="39">
+    <w:abstractNumId w:val="5"/>
   </w:num>
 </w:numbering>
 </file>
@@ -3693,6 +5682,52 @@
       <w:lang w:val="en-GB" w:eastAsia="en-GB" w:bidi="en-GB"/>
     </w:rPr>
   </w:style>
+  <w:style w:type="table" w:styleId="TableGrid">
+    <w:name w:val="Table Grid"/>
+    <w:basedOn w:val="TableNormal"/>
+    <w:uiPriority w:val="39"/>
+    <w:rsid w:val="008911EB"/>
+    <w:tblPr>
+      <w:tblBorders>
+        <w:top w:val="single" w:sz="4" w:space="0" w:color="auto"/>
+        <w:left w:val="single" w:sz="4" w:space="0" w:color="auto"/>
+        <w:bottom w:val="single" w:sz="4" w:space="0" w:color="auto"/>
+        <w:right w:val="single" w:sz="4" w:space="0" w:color="auto"/>
+        <w:insideH w:val="single" w:sz="4" w:space="0" w:color="auto"/>
+        <w:insideV w:val="single" w:sz="4" w:space="0" w:color="auto"/>
+      </w:tblBorders>
+    </w:tblPr>
+  </w:style>
+  <w:style w:type="table" w:customStyle="1" w:styleId="Table">
+    <w:name w:val="Table"/>
+    <w:basedOn w:val="TableNormal"/>
+    <w:uiPriority w:val="99"/>
+    <w:rsid w:val="00EF577A"/>
+    <w:pPr>
+      <w:widowControl/>
+      <w:autoSpaceDE/>
+      <w:autoSpaceDN/>
+    </w:pPr>
+    <w:tblPr>
+      <w:tblBorders>
+        <w:top w:val="single" w:sz="4" w:space="0" w:color="auto"/>
+        <w:left w:val="single" w:sz="4" w:space="0" w:color="auto"/>
+        <w:bottom w:val="single" w:sz="4" w:space="0" w:color="auto"/>
+        <w:right w:val="single" w:sz="4" w:space="0" w:color="auto"/>
+        <w:insideH w:val="single" w:sz="6" w:space="0" w:color="auto"/>
+        <w:insideV w:val="single" w:sz="6" w:space="0" w:color="auto"/>
+      </w:tblBorders>
+    </w:tblPr>
+    <w:tblStylePr w:type="firstRow">
+      <w:rPr>
+        <w:b/>
+      </w:rPr>
+      <w:tblPr/>
+      <w:tcPr>
+        <w:shd w:val="clear" w:color="auto" w:fill="000000" w:themeFill="text1"/>
+      </w:tcPr>
+    </w:tblStylePr>
+  </w:style>
 </w:styles>
 </file>
 

</xml_diff>